<commit_message>
updated documentatie - finished bazele teoretice
</commit_message>
<xml_diff>
--- a/PBD_word.docx
+++ b/PBD_word.docx
@@ -1691,7 +1691,7 @@
     <w:p>
       <w:pPr>
         <w:rPr>
-          <w:lang w:val="en-US"/>
+          <w:lang w:val="ro-RO"/>
         </w:rPr>
       </w:pPr>
       <w:r>
@@ -1736,6 +1736,378 @@
           <w:lang w:val="ro-RO"/>
         </w:rPr>
         <w:t>grupate după diferite criterii, sau prin diferite metode de selecție.</w:t>
+      </w:r>
+    </w:p>
+    <w:p>
+      <w:pPr>
+        <w:rPr>
+          <w:lang w:val="ro-RO"/>
+        </w:rPr>
+      </w:pPr>
+      <w:r>
+        <w:rPr>
+          <w:lang w:val="ro-RO"/>
+        </w:rPr>
+        <w:tab/>
+        <w:t>Putem de asemenea să vedem</w:t>
+      </w:r>
+      <w:r>
+        <w:rPr>
+          <w:lang w:val="ro-RO"/>
+        </w:rPr>
+        <w:t xml:space="preserve"> datele </w:t>
+      </w:r>
+      <w:r>
+        <w:rPr>
+          <w:lang w:val="ro-RO"/>
+        </w:rPr>
+        <w:t>comune din două tabele</w:t>
+      </w:r>
+      <w:r>
+        <w:rPr>
+          <w:lang w:val="ro-RO"/>
+        </w:rPr>
+        <w:t xml:space="preserve"> (</w:t>
+      </w:r>
+      <w:r>
+        <w:rPr>
+          <w:lang w:val="ro-RO"/>
+        </w:rPr>
+        <w:t>intersecția</w:t>
+      </w:r>
+      <w:r>
+        <w:rPr>
+          <w:lang w:val="ro-RO"/>
+        </w:rPr>
+        <w:t xml:space="preserve">) </w:t>
+      </w:r>
+      <w:r>
+        <w:rPr>
+          <w:lang w:val="ro-RO"/>
+        </w:rPr>
+        <w:t xml:space="preserve">sau diferențele între ele </w:t>
+      </w:r>
+      <w:r>
+        <w:rPr>
+          <w:lang w:val="ro-RO"/>
+        </w:rPr>
+        <w:t>(</w:t>
+      </w:r>
+      <w:r>
+        <w:rPr>
+          <w:lang w:val="ro-RO"/>
+        </w:rPr>
+        <w:t>diferența</w:t>
+      </w:r>
+      <w:r>
+        <w:rPr>
+          <w:lang w:val="ro-RO"/>
+        </w:rPr>
+        <w:t>) folosind JOIN-uri. INNER se folosește pentru prima situație iar LEFT/RIGHT pentru cea de-a doua.</w:t>
+      </w:r>
+    </w:p>
+    <w:p>
+      <w:pPr>
+        <w:rPr>
+          <w:lang w:val="ro-RO"/>
+        </w:rPr>
+      </w:pPr>
+      <w:r>
+        <w:rPr>
+          <w:lang w:val="ro-RO"/>
+        </w:rPr>
+        <w:tab/>
+      </w:r>
+      <w:r>
+        <w:rPr>
+          <w:lang w:val="ro-RO"/>
+        </w:rPr>
+        <w:t>PL/SQL este o extensie a limbajului SQL care permite pe lângă proprietățile limbajului SQL declararea de variabile și constante, controlul fluxului, declararea de proceduri și funcții și multe altele.</w:t>
+      </w:r>
+      <w:r>
+        <w:rPr>
+          <w:lang w:val="ro-RO"/>
+        </w:rPr>
+        <w:t xml:space="preserve">  Pentru a putea scrie proceduri, funcții și altele de </w:t>
+      </w:r>
+      <w:r>
+        <w:rPr>
+          <w:lang w:val="ro-RO"/>
+        </w:rPr>
+        <w:lastRenderedPageBreak/>
+        <w:t>care avem nevoie, trebuie să ținem cont de mai multe lucruri</w:t>
+      </w:r>
+      <w:r>
+        <w:rPr>
+          <w:lang w:val="en-US"/>
+        </w:rPr>
+        <w:t xml:space="preserve">: de structura unui bloc anonim, de tipuri de date </w:t>
+      </w:r>
+      <w:r>
+        <w:rPr>
+          <w:lang w:val="ro-RO"/>
+        </w:rPr>
+        <w:t>în PL/SQL, structuri de decizie și iterare. Blocurile anonime în PL/SQL au un DECLARE care poate fi opțional, BEGIN care e obligatoriu – sub acesta fiind comenzi SQL și instrucțiuni PL/SQL</w:t>
+      </w:r>
+      <w:r>
+        <w:rPr>
+          <w:lang w:val="en-US"/>
+        </w:rPr>
+        <w:t>; EXCEPTION, op</w:t>
+      </w:r>
+      <w:r>
+        <w:rPr>
+          <w:lang w:val="ro-RO"/>
+        </w:rPr>
+        <w:t>țional pentru acțiuni executate în caz de ridicare de excepții și END care este obligatoriu.</w:t>
+      </w:r>
+    </w:p>
+    <w:p>
+      <w:pPr>
+        <w:rPr>
+          <w:lang w:val="en-US"/>
+        </w:rPr>
+      </w:pPr>
+      <w:r>
+        <w:rPr>
+          <w:lang w:val="ro-RO"/>
+        </w:rPr>
+        <w:tab/>
+        <w:t>Există mai multe tipuri de date în PL/SQL și anume</w:t>
+      </w:r>
+      <w:r>
+        <w:rPr>
+          <w:lang w:val="en-US"/>
+        </w:rPr>
+        <w:t>: scalare (NUMBER, CHARACTER, DATE, BOOLEAN)</w:t>
+      </w:r>
+      <w:r>
+        <w:rPr>
+          <w:lang w:val="en-US"/>
+        </w:rPr>
+        <w:t>, compuse (</w:t>
+      </w:r>
+      <w:r>
+        <w:rPr>
+          <w:lang w:val="ro-RO"/>
+        </w:rPr>
+        <w:t>înregistrări), referință (</w:t>
+      </w:r>
+      <w:r>
+        <w:rPr>
+          <w:lang w:val="en-US"/>
+        </w:rPr>
+        <w:t>de exemplu REF CURSOR) sau obiecte mari – sunt niște indicatori către obiecte mari stocate separate de alte date (imagini grafice, text, clipuri video)</w:t>
+      </w:r>
+    </w:p>
+    <w:p>
+      <w:pPr>
+        <w:rPr>
+          <w:lang w:val="en-US"/>
+        </w:rPr>
+      </w:pPr>
+      <w:r>
+        <w:rPr>
+          <w:lang w:val="en-US"/>
+        </w:rPr>
+        <w:tab/>
+        <w:t>Structurile de decizie presupun specificarea uneia sau mai multor condiții unor instrucțiuni care urmează să fie executate dacă evaluarea condiției are valoarea adevărat</w:t>
+      </w:r>
+      <w:r>
+        <w:rPr>
+          <w:lang w:val="en-US"/>
+        </w:rPr>
+        <w:t>. Opțional se pot defini instrucțiuni care se execută în cazul valorii de fals a condiției.</w:t>
+      </w:r>
+      <w:r>
+        <w:rPr>
+          <w:lang w:val="en-US"/>
+        </w:rPr>
+        <w:t xml:space="preserve"> În PL/SQL sunt disponibile: IF-THEN, IF-THEN-ELSE (de asemenea </w:t>
+      </w:r>
+      <w:r>
+        <w:rPr>
+          <w:lang w:val="ro-RO"/>
+        </w:rPr>
+        <w:t>și imbricate)</w:t>
+      </w:r>
+      <w:r>
+        <w:rPr>
+          <w:lang w:val="en-US"/>
+        </w:rPr>
+        <w:t>, IF-THEN-ELSIF, CASE, CASE (searched).</w:t>
+      </w:r>
+    </w:p>
+    <w:p>
+      <w:pPr>
+        <w:rPr>
+          <w:lang w:val="ro-RO"/>
+        </w:rPr>
+      </w:pPr>
+      <w:r>
+        <w:rPr>
+          <w:lang w:val="en-US"/>
+        </w:rPr>
+        <w:tab/>
+        <w:t>Structurile de iterare presupun execu</w:t>
+      </w:r>
+      <w:r>
+        <w:rPr>
+          <w:lang w:val="ro-RO"/>
+        </w:rPr>
+        <w:t>ția de mai multe ori a instrucțiunilor definite într-un bloc de cod. În PL/SQL sunt disponibile LOOP, WHILE, FOR sau imbricări între acestea.</w:t>
+      </w:r>
+      <w:r>
+        <w:rPr>
+          <w:lang w:val="ro-RO"/>
+        </w:rPr>
+        <w:t xml:space="preserve"> În ajutorul acestor structuri avem și cele de control ale iterării</w:t>
+      </w:r>
+      <w:r>
+        <w:rPr>
+          <w:lang w:val="en-US"/>
+        </w:rPr>
+        <w:t>: EXIT (se situeaz</w:t>
+      </w:r>
+      <w:r>
+        <w:rPr>
+          <w:lang w:val="ro-RO"/>
+        </w:rPr>
+        <w:t>ă în buclă și execuția se termină imediat, controlul programului se reia cu prima instrucțiune de după buclă), EXIT WHEN (se iese dacă condiția se evaluează ca true), CONTINUE (forțează ca următoarea iterație să aibă loc, actuala oprindu-se la întâlnirea cuvântului CONTINUE)</w:t>
+      </w:r>
+      <w:r>
+        <w:rPr>
+          <w:lang w:val="ro-RO"/>
+        </w:rPr>
+        <w:t xml:space="preserve"> și GOTO (oferă un salt necondiționat la o instrucțiune etichetată din </w:t>
+      </w:r>
+      <w:r>
+        <w:rPr>
+          <w:lang w:val="ro-RO"/>
+        </w:rPr>
+        <w:t xml:space="preserve">același </w:t>
+      </w:r>
+      <w:r>
+        <w:rPr>
+          <w:lang w:val="ro-RO"/>
+        </w:rPr>
+        <w:t>subprogram)</w:t>
+      </w:r>
+      <w:r>
+        <w:rPr>
+          <w:lang w:val="ro-RO"/>
+        </w:rPr>
+        <w:t xml:space="preserve">. </w:t>
+      </w:r>
+    </w:p>
+    <w:p>
+      <w:pPr>
+        <w:rPr>
+          <w:lang w:val="ro-RO"/>
+        </w:rPr>
+      </w:pPr>
+      <w:r>
+        <w:rPr>
+          <w:lang w:val="ro-RO"/>
+        </w:rPr>
+        <w:tab/>
+        <w:t>Subprogramele pot fi de două tipuri – proceduri care se utilizează pentru a efectua o acțiune, funcții care se utilizează pentru a calcula și returna o valoare</w:t>
+      </w:r>
+      <w:r>
+        <w:rPr>
+          <w:lang w:val="en-US"/>
+        </w:rPr>
+        <w:t>;</w:t>
+      </w:r>
+      <w:r>
+        <w:rPr>
+          <w:lang w:val="ro-RO"/>
+        </w:rPr>
+        <w:t xml:space="preserve"> și pot fi locale – definite în cadrul altui bloc PL/SQL sau subprogram sau stocate  - create folosind comanda CREATE.</w:t>
+      </w:r>
+      <w:r>
+        <w:rPr>
+          <w:lang w:val="ro-RO"/>
+        </w:rPr>
+        <w:t xml:space="preserve"> Asemeni blocurilor anonime au trei părți</w:t>
+      </w:r>
+      <w:r>
+        <w:rPr>
+          <w:lang w:val="en-US"/>
+        </w:rPr>
+        <w:t>: una declarativ</w:t>
+      </w:r>
+      <w:r>
+        <w:rPr>
+          <w:lang w:val="ro-RO"/>
+        </w:rPr>
+        <w:t>ă care are declarații de variabile, tipuri, constante</w:t>
+      </w:r>
+      <w:r>
+        <w:rPr>
+          <w:lang w:val="en-US"/>
+        </w:rPr>
+        <w:t>; una executabil</w:t>
+      </w:r>
+      <w:r>
+        <w:rPr>
+          <w:lang w:val="ro-RO"/>
+        </w:rPr>
+        <w:t>ă – obligatorie și care conține instrucțiunile care efectuează acțiunea dorită</w:t>
+      </w:r>
+      <w:r>
+        <w:rPr>
+          <w:lang w:val="en-US"/>
+        </w:rPr>
+        <w:t>; tratarea excep</w:t>
+      </w:r>
+      <w:r>
+        <w:rPr>
+          <w:lang w:val="ro-RO"/>
+        </w:rPr>
+        <w:t xml:space="preserve">țiilor </w:t>
+      </w:r>
+      <w:r>
+        <w:rPr>
+          <w:lang w:val="en-US"/>
+        </w:rPr>
+        <w:t>– care con</w:t>
+      </w:r>
+      <w:r>
+        <w:rPr>
+          <w:lang w:val="ro-RO"/>
+        </w:rPr>
+        <w:t>ține codul gestionării erorilor</w:t>
+      </w:r>
+      <w:r>
+        <w:rPr>
+          <w:lang w:val="ro-RO"/>
+        </w:rPr>
+        <w:t xml:space="preserve"> de rulare</w:t>
+      </w:r>
+      <w:r>
+        <w:rPr>
+          <w:lang w:val="ro-RO"/>
+        </w:rPr>
+        <w:t>.</w:t>
+      </w:r>
+      <w:r>
+        <w:rPr>
+          <w:lang w:val="ro-RO"/>
+        </w:rPr>
+        <w:t xml:space="preserve"> Procedurile stocate devin obiecte în schema utilizatorului care a creat-o putând fi apelate în mod explicit de către un client SQL sau dintr-o altă secvență de cod.</w:t>
+      </w:r>
+      <w:r>
+        <w:rPr>
+          <w:lang w:val="ro-RO"/>
+        </w:rPr>
+        <w:t xml:space="preserve"> Funcțiile stocate sunt utilizate pentru a calcula și returna o valoare iar corpul acestora trebuie să conțină cel puțin o comandă RETURN a unei date având tipul specificat)</w:t>
+      </w:r>
+      <w:r>
+        <w:rPr>
+          <w:lang w:val="ro-RO"/>
+        </w:rPr>
+        <w:t xml:space="preserve"> </w:t>
       </w:r>
     </w:p>
     <w:sectPr>

</xml_diff>

<commit_message>
added DDL, DML and views
</commit_message>
<xml_diff>
--- a/PBD_word.docx
+++ b/PBD_word.docx
@@ -1605,11 +1605,19 @@
         <w:rPr>
           <w:lang w:val="en-US"/>
         </w:rPr>
-        <w:t xml:space="preserve"> cel de la </w:t>
+        <w:t xml:space="preserve"> cel de </w:t>
+      </w:r>
+      <w:proofErr w:type="gramStart"/>
+      <w:r>
+        <w:rPr>
+          <w:lang w:val="en-US"/>
+        </w:rPr>
+        <w:t xml:space="preserve">la </w:t>
       </w:r>
       <w:r>
         <w:t xml:space="preserve"> “</w:t>
       </w:r>
+      <w:proofErr w:type="gramEnd"/>
       <w:r>
         <w:t>Bureau of Transportation Statistics (BTS)</w:t>
       </w:r>
@@ -4170,7 +4178,21 @@
         <w:rPr>
           <w:lang w:val="ro-RO"/>
         </w:rPr>
-        <w:t xml:space="preserve"> de mai multe ori a instrucțiunilor definite într-un bloc de cod. În PL/SQL sunt disponibile LOOP, WHILE, FOR sau imbricări între acestea.</w:t>
+        <w:t xml:space="preserve"> de mai multe ori </w:t>
+      </w:r>
+      <w:proofErr w:type="gramStart"/>
+      <w:r>
+        <w:rPr>
+          <w:lang w:val="ro-RO"/>
+        </w:rPr>
+        <w:t>a</w:t>
+      </w:r>
+      <w:proofErr w:type="gramEnd"/>
+      <w:r>
+        <w:rPr>
+          <w:lang w:val="ro-RO"/>
+        </w:rPr>
+        <w:t xml:space="preserve"> instrucțiunilor definite într-un bloc de cod. În PL/SQL sunt disponibile LOOP, WHILE, FOR sau imbricări între acestea.</w:t>
       </w:r>
       <w:r>
         <w:rPr>
@@ -4812,7 +4834,11 @@
       </w:r>
       <w:proofErr w:type="spellEnd"/>
       <w:r>
-        <w:t xml:space="preserve"> de la </w:t>
+        <w:t xml:space="preserve"> de </w:t>
+      </w:r>
+      <w:proofErr w:type="gramStart"/>
+      <w:r>
+        <w:t xml:space="preserve">la </w:t>
       </w:r>
       <w:r>
         <w:t xml:space="preserve"> </w:t>
@@ -4822,6 +4848,7 @@
         <w:t>imigrare</w:t>
       </w:r>
       <w:proofErr w:type="spellEnd"/>
+      <w:proofErr w:type="gramEnd"/>
       <w:r>
         <w:t xml:space="preserve"> </w:t>
       </w:r>
@@ -5921,7 +5948,7 @@
         </w:rPr>
         <w:lastRenderedPageBreak/>
         <w:drawing>
-          <wp:inline distT="0" distB="0" distL="0" distR="0" wp14:anchorId="101604A1" wp14:editId="21B067F4">
+          <wp:inline distT="0" distB="0" distL="0" distR="0" wp14:anchorId="101604A1" wp14:editId="0084191E">
             <wp:extent cx="5760720" cy="4160520"/>
             <wp:effectExtent l="0" t="0" r="0" b="0"/>
             <wp:docPr id="1396997010" name="Picture 2"/>
@@ -6185,7 +6212,21 @@
         <w:rPr>
           <w:lang w:val="ro-RO"/>
         </w:rPr>
-        <w:t>încadrează la forma a treia normală, prin care eliminăm redundanța de a avea două tabele la fel și totodată posibilitatea de a avea atribute care depind de alte atribut non-cheie</w:t>
+        <w:t xml:space="preserve">încadrează la forma a treia normală, prin care eliminăm redundanța de </w:t>
+      </w:r>
+      <w:proofErr w:type="gramStart"/>
+      <w:r>
+        <w:rPr>
+          <w:lang w:val="ro-RO"/>
+        </w:rPr>
+        <w:t>a</w:t>
+      </w:r>
+      <w:proofErr w:type="gramEnd"/>
+      <w:r>
+        <w:rPr>
+          <w:lang w:val="ro-RO"/>
+        </w:rPr>
+        <w:t xml:space="preserve"> avea două tabele la fel și totodată posibilitatea de a avea atribute care depind de alte atribut non-cheie</w:t>
       </w:r>
       <w:r>
         <w:rPr>
@@ -6456,7 +6497,7 @@
           <w:lang w:val="en-US"/>
         </w:rPr>
         <w:drawing>
-          <wp:inline distT="0" distB="0" distL="0" distR="0" wp14:anchorId="287418A6" wp14:editId="4CF65890">
+          <wp:inline distT="0" distB="0" distL="0" distR="0" wp14:anchorId="287418A6" wp14:editId="540936B1">
             <wp:extent cx="5760720" cy="4039870"/>
             <wp:effectExtent l="0" t="0" r="0" b="0"/>
             <wp:docPr id="1803297906" name="Picture 1"/>
@@ -10614,6 +10655,7 @@
                 <w:lang w:val="ro-RO"/>
               </w:rPr>
             </w:pPr>
+            <w:proofErr w:type="gramStart"/>
             <w:r>
               <w:rPr>
                 <w:lang w:val="en-US"/>
@@ -10624,7 +10666,14 @@
               <w:rPr>
                 <w:lang w:val="en-US"/>
               </w:rPr>
-              <w:t>(4)</w:t>
+              <w:t>(</w:t>
+            </w:r>
+            <w:proofErr w:type="gramEnd"/>
+            <w:r>
+              <w:rPr>
+                <w:lang w:val="en-US"/>
+              </w:rPr>
+              <w:t>4)</w:t>
             </w:r>
             <w:r>
               <w:rPr>
@@ -11170,7 +11219,19 @@
           <w:lang w:val="en-US"/>
         </w:rPr>
         <w:lastRenderedPageBreak/>
-        <w:t>COPII:</w:t>
+        <w:t>COPI</w:t>
+      </w:r>
+      <w:r>
+        <w:rPr>
+          <w:lang w:val="en-US"/>
+        </w:rPr>
+        <w:t>L</w:t>
+      </w:r>
+      <w:r>
+        <w:rPr>
+          <w:lang w:val="en-US"/>
+        </w:rPr>
+        <w:t>:</w:t>
       </w:r>
     </w:p>
     <w:tbl>
@@ -13003,11 +13064,19 @@
                 <w:lang w:val="en-US"/>
               </w:rPr>
             </w:pPr>
-            <w:r>
-              <w:rPr>
-                <w:lang w:val="en-US"/>
-              </w:rPr>
-              <w:t xml:space="preserve">CHAR(1); se </w:t>
+            <w:proofErr w:type="gramStart"/>
+            <w:r>
+              <w:rPr>
+                <w:lang w:val="en-US"/>
+              </w:rPr>
+              <w:t>CHAR(</w:t>
+            </w:r>
+            <w:proofErr w:type="gramEnd"/>
+            <w:r>
+              <w:rPr>
+                <w:lang w:val="en-US"/>
+              </w:rPr>
+              <w:t xml:space="preserve">1); se </w:t>
             </w:r>
             <w:proofErr w:type="spellStart"/>
             <w:r>
@@ -14525,6 +14594,7 @@
                 <w:lang w:val="ro-RO"/>
               </w:rPr>
             </w:pPr>
+            <w:proofErr w:type="gramStart"/>
             <w:r>
               <w:rPr>
                 <w:lang w:val="en-US"/>
@@ -14535,7 +14605,14 @@
               <w:rPr>
                 <w:lang w:val="en-US"/>
               </w:rPr>
-              <w:t>(3)</w:t>
+              <w:t>(</w:t>
+            </w:r>
+            <w:proofErr w:type="gramEnd"/>
+            <w:r>
+              <w:rPr>
+                <w:lang w:val="en-US"/>
+              </w:rPr>
+              <w:t>3)</w:t>
             </w:r>
             <w:r>
               <w:rPr>
@@ -14562,18 +14639,6 @@
                 <w:lang w:val="ro-RO"/>
               </w:rPr>
               <w:t>în funcție de necesitate</w:t>
-            </w:r>
-            <w:r>
-              <w:rPr>
-                <w:lang w:val="ro-RO"/>
-              </w:rPr>
-              <w:t xml:space="preserve">, trebuie ca </w:t>
-            </w:r>
-            <w:r>
-              <w:rPr>
-                <w:lang w:val="ro-RO"/>
-              </w:rPr>
-              <w:t>nr părinților + nr copiilor să fie egal cu nr de membrii</w:t>
             </w:r>
           </w:p>
         </w:tc>
@@ -14593,7 +14658,6 @@
               <w:rPr>
                 <w:lang w:val="en-US"/>
               </w:rPr>
-              <w:lastRenderedPageBreak/>
               <w:t>FK</w:t>
             </w:r>
           </w:p>
@@ -14762,6 +14826,7 @@
               <w:rPr>
                 <w:lang w:val="en-US"/>
               </w:rPr>
+              <w:lastRenderedPageBreak/>
               <w:t>FK</w:t>
             </w:r>
           </w:p>
@@ -15695,6 +15760,7 @@
                 <w:lang w:val="ro-RO"/>
               </w:rPr>
             </w:pPr>
+            <w:proofErr w:type="gramStart"/>
             <w:r>
               <w:rPr>
                 <w:lang w:val="en-US"/>
@@ -15705,7 +15771,14 @@
               <w:rPr>
                 <w:lang w:val="en-US"/>
               </w:rPr>
-              <w:t>(4)</w:t>
+              <w:t>(</w:t>
+            </w:r>
+            <w:proofErr w:type="gramEnd"/>
+            <w:r>
+              <w:rPr>
+                <w:lang w:val="en-US"/>
+              </w:rPr>
+              <w:t>4)</w:t>
             </w:r>
             <w:r>
               <w:rPr>
@@ -15777,6 +15850,13 @@
         </w:tc>
       </w:tr>
     </w:tbl>
+    <w:p>
+      <w:pPr>
+        <w:rPr>
+          <w:lang w:val="en-US"/>
+        </w:rPr>
+      </w:pPr>
+    </w:p>
     <w:p>
       <w:pPr>
         <w:rPr>
@@ -15827,54 +15907,72 @@
         <w:rPr>
           <w:lang w:val="en-US"/>
         </w:rPr>
+        <w:t>C</w:t>
+      </w:r>
+      <w:proofErr w:type="spellStart"/>
+      <w:r>
+        <w:rPr>
+          <w:lang w:val="ro-RO"/>
+        </w:rPr>
+        <w:t>âmpul</w:t>
+      </w:r>
+      <w:proofErr w:type="spellEnd"/>
+      <w:r>
+        <w:rPr>
+          <w:lang w:val="ro-RO"/>
+        </w:rPr>
+        <w:t xml:space="preserve"> </w:t>
+      </w:r>
+      <w:r>
+        <w:rPr>
+          <w:lang w:val="en-US"/>
+        </w:rPr>
+        <w:t>“NR_INMATR’ s</w:t>
+      </w:r>
+      <w:r>
+        <w:rPr>
+          <w:lang w:val="ro-RO"/>
+        </w:rPr>
+        <w:t>ă nu fie NULL</w:t>
+      </w:r>
+    </w:p>
+    <w:p>
+      <w:pPr>
+        <w:pStyle w:val="ListParagraph"/>
+        <w:numPr>
+          <w:ilvl w:val="0"/>
+          <w:numId w:val="3"/>
+        </w:numPr>
+        <w:rPr>
+          <w:lang w:val="en-US"/>
+        </w:rPr>
+      </w:pPr>
+      <w:r>
+        <w:rPr>
+          <w:lang w:val="ro-RO"/>
+        </w:rPr>
+        <w:t>AN_FABR sa fie intre 1885-2024</w:t>
+      </w:r>
+    </w:p>
+    <w:p>
+      <w:pPr>
+        <w:rPr>
+          <w:lang w:val="en-US"/>
+        </w:rPr>
+      </w:pPr>
+    </w:p>
+    <w:p>
+      <w:pPr>
+        <w:ind w:firstLine="720"/>
+        <w:rPr>
+          <w:lang w:val="en-US"/>
+        </w:rPr>
+      </w:pPr>
+      <w:r>
+        <w:rPr>
+          <w:lang w:val="en-US"/>
+        </w:rPr>
         <w:lastRenderedPageBreak/>
-        <w:t>C</w:t>
-      </w:r>
-      <w:proofErr w:type="spellStart"/>
-      <w:r>
-        <w:rPr>
-          <w:lang w:val="ro-RO"/>
-        </w:rPr>
-        <w:t>âmpul</w:t>
-      </w:r>
-      <w:proofErr w:type="spellEnd"/>
-      <w:r>
-        <w:rPr>
-          <w:lang w:val="ro-RO"/>
-        </w:rPr>
-        <w:t xml:space="preserve"> </w:t>
-      </w:r>
-      <w:r>
-        <w:rPr>
-          <w:lang w:val="en-US"/>
-        </w:rPr>
-        <w:t>“NR_INMATR’ s</w:t>
-      </w:r>
-      <w:r>
-        <w:rPr>
-          <w:lang w:val="ro-RO"/>
-        </w:rPr>
-        <w:t>ă nu fie NULL</w:t>
-      </w:r>
-    </w:p>
-    <w:p>
-      <w:pPr>
-        <w:rPr>
-          <w:lang w:val="en-US"/>
-        </w:rPr>
-      </w:pPr>
-    </w:p>
-    <w:p>
-      <w:pPr>
-        <w:ind w:firstLine="720"/>
-        <w:rPr>
-          <w:lang w:val="en-US"/>
-        </w:rPr>
-      </w:pPr>
-      <w:r>
-        <w:rPr>
-          <w:lang w:val="en-US"/>
-        </w:rPr>
         <w:t>DESTINAȚIE:</w:t>
       </w:r>
     </w:p>
@@ -16972,7 +17070,6 @@
         <w:rPr>
           <w:lang w:val="en-US"/>
         </w:rPr>
-        <w:lastRenderedPageBreak/>
         <w:t>FAMILIE_DESTINATIE:</w:t>
       </w:r>
     </w:p>
@@ -17005,6 +17102,7 @@
               <w:rPr>
                 <w:lang w:val="ro-RO"/>
               </w:rPr>
+              <w:lastRenderedPageBreak/>
               <w:t>Tip Cheie</w:t>
             </w:r>
           </w:p>
@@ -17480,13 +17578,7 @@
               <w:rPr>
                 <w:lang w:val="en-US"/>
               </w:rPr>
-              <w:t>ID_</w:t>
-            </w:r>
-            <w:r>
-              <w:rPr>
-                <w:lang w:val="en-US"/>
-              </w:rPr>
-              <w:t>GRUP</w:t>
+              <w:t>ID_GRUP</w:t>
             </w:r>
           </w:p>
         </w:tc>
@@ -18090,7 +18182,6 @@
         <w:rPr>
           <w:lang w:val="en-US"/>
         </w:rPr>
-        <w:lastRenderedPageBreak/>
         <w:t>INDIVID_DESTINATIE:</w:t>
       </w:r>
     </w:p>
@@ -18123,6 +18214,7 @@
               <w:rPr>
                 <w:lang w:val="ro-RO"/>
               </w:rPr>
+              <w:lastRenderedPageBreak/>
               <w:t>Tip Cheie</w:t>
             </w:r>
           </w:p>
@@ -18460,10 +18552,3722 @@
     <w:p>
       <w:pPr>
         <w:ind w:firstLine="720"/>
-        <w:rPr>
-          <w:lang w:val="en-US"/>
-        </w:rPr>
-      </w:pPr>
+        <w:jc w:val="center"/>
+        <w:rPr>
+          <w:b/>
+          <w:bCs/>
+          <w:sz w:val="40"/>
+          <w:szCs w:val="40"/>
+        </w:rPr>
+      </w:pPr>
+      <w:proofErr w:type="spellStart"/>
+      <w:r>
+        <w:rPr>
+          <w:b/>
+          <w:bCs/>
+          <w:sz w:val="40"/>
+          <w:szCs w:val="40"/>
+        </w:rPr>
+        <w:t>Im</w:t>
+      </w:r>
+      <w:r>
+        <w:rPr>
+          <w:b/>
+          <w:bCs/>
+          <w:sz w:val="40"/>
+          <w:szCs w:val="40"/>
+        </w:rPr>
+        <w:t>plementare</w:t>
+      </w:r>
+      <w:proofErr w:type="spellEnd"/>
+    </w:p>
+    <w:p>
+      <w:pPr>
+        <w:ind w:firstLine="720"/>
+        <w:jc w:val="center"/>
+        <w:rPr>
+          <w:b/>
+          <w:bCs/>
+          <w:sz w:val="40"/>
+          <w:szCs w:val="40"/>
+        </w:rPr>
+      </w:pPr>
+    </w:p>
+    <w:p>
+      <w:pPr>
+        <w:ind w:firstLine="720"/>
+      </w:pPr>
+      <w:proofErr w:type="spellStart"/>
+      <w:r>
+        <w:t>Pentru</w:t>
+      </w:r>
+      <w:proofErr w:type="spellEnd"/>
+      <w:r>
+        <w:t xml:space="preserve"> a </w:t>
+      </w:r>
+      <w:proofErr w:type="spellStart"/>
+      <w:r>
+        <w:t>implementa</w:t>
+      </w:r>
+      <w:proofErr w:type="spellEnd"/>
+      <w:r>
+        <w:t xml:space="preserve"> </w:t>
+      </w:r>
+      <w:proofErr w:type="spellStart"/>
+      <w:r>
+        <w:t>baza</w:t>
+      </w:r>
+      <w:proofErr w:type="spellEnd"/>
+      <w:r>
+        <w:t xml:space="preserve"> </w:t>
+      </w:r>
+      <w:proofErr w:type="spellStart"/>
+      <w:r>
+        <w:t>noastr</w:t>
+      </w:r>
+      <w:proofErr w:type="spellEnd"/>
+      <w:r>
+        <w:rPr>
+          <w:lang w:val="ro-RO"/>
+        </w:rPr>
+        <w:t>ă</w:t>
+      </w:r>
+      <w:r>
+        <w:t xml:space="preserve"> de date, </w:t>
+      </w:r>
+      <w:proofErr w:type="spellStart"/>
+      <w:r>
+        <w:t>inițial</w:t>
+      </w:r>
+      <w:proofErr w:type="spellEnd"/>
+      <w:r>
+        <w:t xml:space="preserve"> </w:t>
+      </w:r>
+      <w:proofErr w:type="spellStart"/>
+      <w:r>
+        <w:t>trebuie</w:t>
+      </w:r>
+      <w:proofErr w:type="spellEnd"/>
+      <w:r>
+        <w:t xml:space="preserve"> </w:t>
+      </w:r>
+      <w:proofErr w:type="spellStart"/>
+      <w:r>
+        <w:t>să</w:t>
+      </w:r>
+      <w:proofErr w:type="spellEnd"/>
+      <w:r>
+        <w:t xml:space="preserve"> </w:t>
+      </w:r>
+      <w:proofErr w:type="spellStart"/>
+      <w:r>
+        <w:t>realizăm</w:t>
+      </w:r>
+      <w:proofErr w:type="spellEnd"/>
+      <w:r>
+        <w:t xml:space="preserve"> </w:t>
+      </w:r>
+      <w:proofErr w:type="spellStart"/>
+      <w:r>
+        <w:t>tabelele</w:t>
+      </w:r>
+      <w:proofErr w:type="spellEnd"/>
+      <w:r>
+        <w:t xml:space="preserve">. </w:t>
+      </w:r>
+      <w:proofErr w:type="spellStart"/>
+      <w:r>
+        <w:t>Pentru</w:t>
+      </w:r>
+      <w:proofErr w:type="spellEnd"/>
+      <w:r>
+        <w:t xml:space="preserve"> </w:t>
+      </w:r>
+      <w:proofErr w:type="spellStart"/>
+      <w:r>
+        <w:t>asta</w:t>
+      </w:r>
+      <w:proofErr w:type="spellEnd"/>
+      <w:r>
+        <w:t xml:space="preserve"> ne </w:t>
+      </w:r>
+      <w:proofErr w:type="spellStart"/>
+      <w:r>
+        <w:t>vom</w:t>
+      </w:r>
+      <w:proofErr w:type="spellEnd"/>
+      <w:r>
+        <w:t xml:space="preserve"> </w:t>
+      </w:r>
+      <w:proofErr w:type="spellStart"/>
+      <w:r>
+        <w:t>folosi</w:t>
+      </w:r>
+      <w:proofErr w:type="spellEnd"/>
+      <w:r>
+        <w:t xml:space="preserve"> de CREATE TABLE </w:t>
+      </w:r>
+      <w:proofErr w:type="gramStart"/>
+      <w:r>
+        <w:t>…</w:t>
+      </w:r>
+      <w:r>
+        <w:t xml:space="preserve"> ,</w:t>
+      </w:r>
+      <w:proofErr w:type="gramEnd"/>
+      <w:r>
+        <w:t xml:space="preserve"> </w:t>
+      </w:r>
+      <w:proofErr w:type="spellStart"/>
+      <w:r>
+        <w:t>iar</w:t>
+      </w:r>
+      <w:proofErr w:type="spellEnd"/>
+      <w:r>
+        <w:t xml:space="preserve"> </w:t>
+      </w:r>
+      <w:proofErr w:type="spellStart"/>
+      <w:r>
+        <w:t>mai</w:t>
+      </w:r>
+      <w:proofErr w:type="spellEnd"/>
+      <w:r>
+        <w:t xml:space="preserve"> </w:t>
+      </w:r>
+      <w:proofErr w:type="spellStart"/>
+      <w:r>
+        <w:t>apoi</w:t>
+      </w:r>
+      <w:proofErr w:type="spellEnd"/>
+      <w:r>
+        <w:t xml:space="preserve"> </w:t>
+      </w:r>
+      <w:proofErr w:type="spellStart"/>
+      <w:r>
+        <w:t>adaugam</w:t>
+      </w:r>
+      <w:proofErr w:type="spellEnd"/>
+      <w:r>
+        <w:t xml:space="preserve"> </w:t>
+      </w:r>
+      <w:proofErr w:type="spellStart"/>
+      <w:r>
+        <w:t>constrangeri</w:t>
+      </w:r>
+      <w:proofErr w:type="spellEnd"/>
+      <w:r>
+        <w:t>.</w:t>
+      </w:r>
+    </w:p>
+    <w:p>
+      <w:pPr>
+        <w:ind w:firstLine="720"/>
+        <w:rPr>
+          <w:b/>
+          <w:bCs/>
+          <w:lang w:val="en-US"/>
+        </w:rPr>
+      </w:pPr>
+      <w:r>
+        <w:rPr>
+          <w:b/>
+          <w:bCs/>
+        </w:rPr>
+        <w:t>PUNCT VAMAL</w:t>
+      </w:r>
+      <w:r>
+        <w:rPr>
+          <w:b/>
+          <w:bCs/>
+          <w:lang w:val="en-US"/>
+        </w:rPr>
+        <w:t>:</w:t>
+      </w:r>
+    </w:p>
+    <w:p>
+      <w:pPr>
+        <w:ind w:firstLine="720"/>
+        <w:rPr>
+          <w:lang w:val="en-US"/>
+        </w:rPr>
+      </w:pPr>
+      <w:r>
+        <w:rPr>
+          <w:lang w:val="en-US"/>
+        </w:rPr>
+        <w:t>CREATE TABLE "PUNCT VAMAL"(</w:t>
+      </w:r>
+    </w:p>
+    <w:p>
+      <w:pPr>
+        <w:ind w:firstLine="720"/>
+        <w:rPr>
+          <w:lang w:val="en-US"/>
+        </w:rPr>
+      </w:pPr>
+      <w:r>
+        <w:rPr>
+          <w:lang w:val="en-US"/>
+        </w:rPr>
+        <w:t xml:space="preserve">    "ID_PV" </w:t>
+      </w:r>
+      <w:proofErr w:type="gramStart"/>
+      <w:r>
+        <w:rPr>
+          <w:lang w:val="en-US"/>
+        </w:rPr>
+        <w:t>NUMBER(</w:t>
+      </w:r>
+      <w:proofErr w:type="gramEnd"/>
+      <w:r>
+        <w:rPr>
+          <w:lang w:val="en-US"/>
+        </w:rPr>
+        <w:t>4),</w:t>
+      </w:r>
+    </w:p>
+    <w:p>
+      <w:pPr>
+        <w:ind w:firstLine="720"/>
+        <w:rPr>
+          <w:lang w:val="en-US"/>
+        </w:rPr>
+      </w:pPr>
+      <w:r>
+        <w:rPr>
+          <w:lang w:val="en-US"/>
+        </w:rPr>
+        <w:t xml:space="preserve">    "TARI" VARCHAR2(75),</w:t>
+      </w:r>
+    </w:p>
+    <w:p>
+      <w:pPr>
+        <w:ind w:firstLine="720"/>
+        <w:rPr>
+          <w:lang w:val="en-US"/>
+        </w:rPr>
+      </w:pPr>
+      <w:r>
+        <w:rPr>
+          <w:lang w:val="en-US"/>
+        </w:rPr>
+        <w:t xml:space="preserve">    "ASEZ_APROP" VARCHAR2(50),</w:t>
+      </w:r>
+    </w:p>
+    <w:p>
+      <w:pPr>
+        <w:ind w:firstLine="720"/>
+        <w:rPr>
+          <w:lang w:val="en-US"/>
+        </w:rPr>
+      </w:pPr>
+      <w:r>
+        <w:rPr>
+          <w:lang w:val="en-US"/>
+        </w:rPr>
+        <w:t xml:space="preserve">    "DATA" DATE,</w:t>
+      </w:r>
+    </w:p>
+    <w:p>
+      <w:pPr>
+        <w:ind w:firstLine="720"/>
+        <w:rPr>
+          <w:lang w:val="en-US"/>
+        </w:rPr>
+      </w:pPr>
+      <w:r>
+        <w:rPr>
+          <w:lang w:val="en-US"/>
+        </w:rPr>
+        <w:t xml:space="preserve">    "NON STOP" </w:t>
+      </w:r>
+      <w:proofErr w:type="gramStart"/>
+      <w:r>
+        <w:rPr>
+          <w:lang w:val="en-US"/>
+        </w:rPr>
+        <w:t>CHAR(</w:t>
+      </w:r>
+      <w:proofErr w:type="gramEnd"/>
+      <w:r>
+        <w:rPr>
+          <w:lang w:val="en-US"/>
+        </w:rPr>
+        <w:t>1),</w:t>
+      </w:r>
+    </w:p>
+    <w:p>
+      <w:pPr>
+        <w:ind w:firstLine="720"/>
+        <w:rPr>
+          <w:lang w:val="en-US"/>
+        </w:rPr>
+      </w:pPr>
+      <w:r>
+        <w:rPr>
+          <w:lang w:val="en-US"/>
+        </w:rPr>
+        <w:t xml:space="preserve">    "LONG" </w:t>
+      </w:r>
+      <w:proofErr w:type="gramStart"/>
+      <w:r>
+        <w:rPr>
+          <w:lang w:val="en-US"/>
+        </w:rPr>
+        <w:t>NUMBER(</w:t>
+      </w:r>
+      <w:proofErr w:type="gramEnd"/>
+      <w:r>
+        <w:rPr>
+          <w:lang w:val="en-US"/>
+        </w:rPr>
+        <w:t>9,6),</w:t>
+      </w:r>
+    </w:p>
+    <w:p>
+      <w:pPr>
+        <w:ind w:firstLine="720"/>
+        <w:rPr>
+          <w:lang w:val="en-US"/>
+        </w:rPr>
+      </w:pPr>
+      <w:r>
+        <w:rPr>
+          <w:lang w:val="en-US"/>
+        </w:rPr>
+        <w:t xml:space="preserve">    "LAT" </w:t>
+      </w:r>
+      <w:proofErr w:type="gramStart"/>
+      <w:r>
+        <w:rPr>
+          <w:lang w:val="en-US"/>
+        </w:rPr>
+        <w:t>NUMBER(</w:t>
+      </w:r>
+      <w:proofErr w:type="gramEnd"/>
+      <w:r>
+        <w:rPr>
+          <w:lang w:val="en-US"/>
+        </w:rPr>
+        <w:t>8,6),</w:t>
+      </w:r>
+    </w:p>
+    <w:p>
+      <w:pPr>
+        <w:ind w:firstLine="720"/>
+        <w:rPr>
+          <w:lang w:val="en-US"/>
+        </w:rPr>
+      </w:pPr>
+      <w:r>
+        <w:rPr>
+          <w:lang w:val="en-US"/>
+        </w:rPr>
+        <w:t xml:space="preserve">    PRIMARY KEY("ID_PV") USING INDEX ENABLE</w:t>
+      </w:r>
+    </w:p>
+    <w:p>
+      <w:pPr>
+        <w:ind w:firstLine="720"/>
+        <w:rPr>
+          <w:lang w:val="en-US"/>
+        </w:rPr>
+      </w:pPr>
+      <w:r>
+        <w:rPr>
+          <w:lang w:val="en-US"/>
+        </w:rPr>
+        <w:t>);</w:t>
+      </w:r>
+    </w:p>
+    <w:p>
+      <w:pPr>
+        <w:ind w:firstLine="720"/>
+        <w:rPr>
+          <w:lang w:val="en-US"/>
+        </w:rPr>
+      </w:pPr>
+    </w:p>
+    <w:p>
+      <w:pPr>
+        <w:ind w:firstLine="720"/>
+        <w:rPr>
+          <w:lang w:val="en-US"/>
+        </w:rPr>
+      </w:pPr>
+    </w:p>
+    <w:p>
+      <w:pPr>
+        <w:ind w:firstLine="720"/>
+        <w:rPr>
+          <w:lang w:val="en-US"/>
+        </w:rPr>
+      </w:pPr>
+      <w:r>
+        <w:rPr>
+          <w:lang w:val="en-US"/>
+        </w:rPr>
+        <w:t>TARI constraint:</w:t>
+      </w:r>
+    </w:p>
+    <w:p>
+      <w:pPr>
+        <w:ind w:firstLine="720"/>
+        <w:rPr>
+          <w:lang w:val="en-US"/>
+        </w:rPr>
+      </w:pPr>
+      <w:r>
+        <w:rPr>
+          <w:lang w:val="en-US"/>
+        </w:rPr>
+        <w:t>ALTER TABLE "PUNCT VAMAL"</w:t>
+      </w:r>
+    </w:p>
+    <w:p>
+      <w:pPr>
+        <w:ind w:firstLine="720"/>
+        <w:rPr>
+          <w:lang w:val="en-US"/>
+        </w:rPr>
+      </w:pPr>
+      <w:r>
+        <w:rPr>
+          <w:lang w:val="en-US"/>
+        </w:rPr>
+        <w:t xml:space="preserve">ADD CONSTRAINT </w:t>
+      </w:r>
+      <w:proofErr w:type="spellStart"/>
+      <w:r>
+        <w:rPr>
+          <w:lang w:val="en-US"/>
+        </w:rPr>
+        <w:t>check_tari_format</w:t>
+      </w:r>
+      <w:proofErr w:type="spellEnd"/>
+    </w:p>
+    <w:p>
+      <w:pPr>
+        <w:ind w:firstLine="720"/>
+        <w:rPr>
+          <w:lang w:val="en-US"/>
+        </w:rPr>
+      </w:pPr>
+      <w:r>
+        <w:rPr>
+          <w:lang w:val="en-US"/>
+        </w:rPr>
+        <w:t>CHECK (REGEXP_</w:t>
+      </w:r>
+      <w:proofErr w:type="gramStart"/>
+      <w:r>
+        <w:rPr>
+          <w:lang w:val="en-US"/>
+        </w:rPr>
+        <w:t>LIKE(</w:t>
+      </w:r>
+      <w:proofErr w:type="gramEnd"/>
+      <w:r>
+        <w:rPr>
+          <w:lang w:val="en-US"/>
+        </w:rPr>
+        <w:t>TARI, '^[a-zA-Z0-9]+-[a-zA-Z0-9]+$'));</w:t>
+      </w:r>
+    </w:p>
+    <w:p>
+      <w:pPr>
+        <w:ind w:firstLine="720"/>
+        <w:rPr>
+          <w:lang w:val="en-US"/>
+        </w:rPr>
+      </w:pPr>
+    </w:p>
+    <w:p>
+      <w:pPr>
+        <w:ind w:firstLine="720"/>
+        <w:rPr>
+          <w:lang w:val="en-US"/>
+        </w:rPr>
+      </w:pPr>
+      <w:r>
+        <w:rPr>
+          <w:lang w:val="en-US"/>
+        </w:rPr>
+        <w:t>ASEZ_APROP constraint:</w:t>
+      </w:r>
+    </w:p>
+    <w:p>
+      <w:pPr>
+        <w:ind w:firstLine="720"/>
+        <w:rPr>
+          <w:lang w:val="en-US"/>
+        </w:rPr>
+      </w:pPr>
+      <w:r>
+        <w:rPr>
+          <w:lang w:val="en-US"/>
+        </w:rPr>
+        <w:t>ALTER TABLE "PUNCT VAMAL"</w:t>
+      </w:r>
+    </w:p>
+    <w:p>
+      <w:pPr>
+        <w:ind w:firstLine="720"/>
+        <w:rPr>
+          <w:lang w:val="en-US"/>
+        </w:rPr>
+      </w:pPr>
+      <w:r>
+        <w:rPr>
+          <w:lang w:val="en-US"/>
+        </w:rPr>
+        <w:t xml:space="preserve">ADD CONSTRAINT </w:t>
+      </w:r>
+      <w:proofErr w:type="spellStart"/>
+      <w:r>
+        <w:rPr>
+          <w:lang w:val="en-US"/>
+        </w:rPr>
+        <w:t>check_asezaprop_format</w:t>
+      </w:r>
+      <w:proofErr w:type="spellEnd"/>
+    </w:p>
+    <w:p>
+      <w:pPr>
+        <w:ind w:firstLine="720"/>
+        <w:rPr>
+          <w:lang w:val="en-US"/>
+        </w:rPr>
+      </w:pPr>
+      <w:r>
+        <w:rPr>
+          <w:lang w:val="en-US"/>
+        </w:rPr>
+        <w:t>CHECK (REGEXP_</w:t>
+      </w:r>
+      <w:proofErr w:type="gramStart"/>
+      <w:r>
+        <w:rPr>
+          <w:lang w:val="en-US"/>
+        </w:rPr>
+        <w:t>LIKE(</w:t>
+      </w:r>
+      <w:proofErr w:type="gramEnd"/>
+      <w:r>
+        <w:rPr>
+          <w:lang w:val="en-US"/>
+        </w:rPr>
+        <w:t>ASEZ_APROP, '^[a-zA-Z0-9]+,[a-zA-Z0-9]+$'));</w:t>
+      </w:r>
+    </w:p>
+    <w:p>
+      <w:pPr>
+        <w:ind w:firstLine="720"/>
+      </w:pPr>
+    </w:p>
+    <w:p>
+      <w:pPr>
+        <w:ind w:firstLine="720"/>
+        <w:rPr>
+          <w:b/>
+          <w:bCs/>
+        </w:rPr>
+      </w:pPr>
+      <w:r>
+        <w:rPr>
+          <w:b/>
+          <w:bCs/>
+        </w:rPr>
+        <w:t>INDIVID:</w:t>
+      </w:r>
+    </w:p>
+    <w:p>
+      <w:pPr>
+        <w:ind w:firstLine="720"/>
+      </w:pPr>
+      <w:r>
+        <w:t>CREATE TABLE "INDIVID"(</w:t>
+      </w:r>
+    </w:p>
+    <w:p>
+      <w:pPr>
+        <w:ind w:firstLine="720"/>
+      </w:pPr>
+      <w:r>
+        <w:t xml:space="preserve">    "CNP" </w:t>
+      </w:r>
+      <w:proofErr w:type="gramStart"/>
+      <w:r>
+        <w:t>CHAR(</w:t>
+      </w:r>
+      <w:proofErr w:type="gramEnd"/>
+      <w:r>
+        <w:t>13),</w:t>
+      </w:r>
+    </w:p>
+    <w:p>
+      <w:pPr>
+        <w:ind w:firstLine="720"/>
+      </w:pPr>
+      <w:r>
+        <w:t xml:space="preserve">    "NUME" VARCHAR2(50),</w:t>
+      </w:r>
+    </w:p>
+    <w:p>
+      <w:pPr>
+        <w:ind w:firstLine="720"/>
+      </w:pPr>
+      <w:r>
+        <w:t xml:space="preserve">    "VARSTA" </w:t>
+      </w:r>
+      <w:proofErr w:type="gramStart"/>
+      <w:r>
+        <w:t>NUMBER(</w:t>
+      </w:r>
+      <w:proofErr w:type="gramEnd"/>
+      <w:r>
+        <w:t>3),</w:t>
+      </w:r>
+    </w:p>
+    <w:p>
+      <w:pPr>
+        <w:ind w:firstLine="720"/>
+      </w:pPr>
+      <w:r>
+        <w:t xml:space="preserve">    "OCUPATIE" VARCHAR2(30),</w:t>
+      </w:r>
+    </w:p>
+    <w:p>
+      <w:pPr>
+        <w:ind w:firstLine="720"/>
+      </w:pPr>
+      <w:r>
+        <w:t xml:space="preserve">    "CAZIER" VARCHAR2(70),</w:t>
+      </w:r>
+    </w:p>
+    <w:p>
+      <w:pPr>
+        <w:ind w:firstLine="720"/>
+      </w:pPr>
+      <w:r>
+        <w:t xml:space="preserve">    "SIT_MED" VARCHAR2(70),</w:t>
+      </w:r>
+    </w:p>
+    <w:p>
+      <w:pPr>
+        <w:ind w:firstLine="720"/>
+      </w:pPr>
+      <w:r>
+        <w:t xml:space="preserve">    "ID_PV" </w:t>
+      </w:r>
+      <w:proofErr w:type="gramStart"/>
+      <w:r>
+        <w:t>NUMBER(</w:t>
+      </w:r>
+      <w:proofErr w:type="gramEnd"/>
+      <w:r>
+        <w:t>4),</w:t>
+      </w:r>
+    </w:p>
+    <w:p>
+      <w:pPr>
+        <w:ind w:firstLine="720"/>
+      </w:pPr>
+      <w:r>
+        <w:t xml:space="preserve">    "ID_MASINA" </w:t>
+      </w:r>
+      <w:proofErr w:type="gramStart"/>
+      <w:r>
+        <w:t>NUMBER(</w:t>
+      </w:r>
+      <w:proofErr w:type="gramEnd"/>
+      <w:r>
+        <w:t>4),</w:t>
+      </w:r>
+    </w:p>
+    <w:p>
+      <w:pPr>
+        <w:ind w:firstLine="720"/>
+      </w:pPr>
+      <w:r>
+        <w:t xml:space="preserve">    PRIMARY KEY("CNP") USING INDEX ENABLE</w:t>
+      </w:r>
+    </w:p>
+    <w:p>
+      <w:pPr>
+        <w:ind w:firstLine="720"/>
+      </w:pPr>
+      <w:r>
+        <w:t>);</w:t>
+      </w:r>
+    </w:p>
+    <w:p>
+      <w:pPr>
+        <w:ind w:firstLine="720"/>
+      </w:pPr>
+    </w:p>
+    <w:p>
+      <w:pPr>
+        <w:ind w:firstLine="720"/>
+      </w:pPr>
+      <w:r>
+        <w:t>Constraint "NUME" not null:</w:t>
+      </w:r>
+    </w:p>
+    <w:p>
+      <w:pPr>
+        <w:ind w:firstLine="720"/>
+      </w:pPr>
+      <w:r>
+        <w:t>ALTER TABLE "INDIVID"</w:t>
+      </w:r>
+    </w:p>
+    <w:p>
+      <w:pPr>
+        <w:ind w:firstLine="720"/>
+      </w:pPr>
+      <w:r>
+        <w:t xml:space="preserve">MODIFY "NUME" VARCHAR2(50) NOT </w:t>
+      </w:r>
+      <w:proofErr w:type="gramStart"/>
+      <w:r>
+        <w:t>NULL;</w:t>
+      </w:r>
+      <w:proofErr w:type="gramEnd"/>
+    </w:p>
+    <w:p>
+      <w:pPr>
+        <w:ind w:firstLine="720"/>
+      </w:pPr>
+    </w:p>
+    <w:p>
+      <w:pPr>
+        <w:ind w:firstLine="720"/>
+      </w:pPr>
+      <w:r>
+        <w:t>Constraint "CAZIER":</w:t>
+      </w:r>
+    </w:p>
+    <w:p>
+      <w:pPr>
+        <w:ind w:firstLine="720"/>
+      </w:pPr>
+      <w:r>
+        <w:t>ALTER TABLE "INDIVID"</w:t>
+      </w:r>
+    </w:p>
+    <w:p>
+      <w:pPr>
+        <w:ind w:firstLine="720"/>
+      </w:pPr>
+      <w:r>
+        <w:t xml:space="preserve">ADD CONSTRAINT </w:t>
+      </w:r>
+      <w:proofErr w:type="spellStart"/>
+      <w:r>
+        <w:t>check_cazier_format</w:t>
+      </w:r>
+      <w:proofErr w:type="spellEnd"/>
+    </w:p>
+    <w:p>
+      <w:pPr>
+        <w:ind w:firstLine="720"/>
+      </w:pPr>
+      <w:r>
+        <w:t>CHECK (REGEXP_</w:t>
+      </w:r>
+      <w:proofErr w:type="gramStart"/>
+      <w:r>
+        <w:t>LIKE(</w:t>
+      </w:r>
+      <w:proofErr w:type="gramEnd"/>
+      <w:r>
+        <w:t>CAZIER, '^(CURAT|[A-Za-z ]+)$') AND NOT REGEXP_LIKE(CAZIER, '^CURAT .+'));</w:t>
+      </w:r>
+    </w:p>
+    <w:p>
+      <w:pPr>
+        <w:ind w:firstLine="720"/>
+      </w:pPr>
+    </w:p>
+    <w:p>
+      <w:pPr>
+        <w:ind w:firstLine="720"/>
+      </w:pPr>
+      <w:r>
+        <w:t>Constraint "SIT_MED":</w:t>
+      </w:r>
+    </w:p>
+    <w:p>
+      <w:pPr>
+        <w:ind w:firstLine="720"/>
+      </w:pPr>
+      <w:r>
+        <w:t>ALTER TABLE "INDIVID"</w:t>
+      </w:r>
+    </w:p>
+    <w:p>
+      <w:pPr>
+        <w:ind w:firstLine="720"/>
+      </w:pPr>
+      <w:r>
+        <w:t xml:space="preserve">ADD CONSTRAINT </w:t>
+      </w:r>
+      <w:proofErr w:type="spellStart"/>
+      <w:r>
+        <w:t>check_sitmed_format</w:t>
+      </w:r>
+      <w:proofErr w:type="spellEnd"/>
+    </w:p>
+    <w:p>
+      <w:pPr>
+        <w:ind w:firstLine="720"/>
+      </w:pPr>
+      <w:r>
+        <w:t>CHECK (REGEXP_</w:t>
+      </w:r>
+      <w:proofErr w:type="gramStart"/>
+      <w:r>
+        <w:t>LIKE(</w:t>
+      </w:r>
+      <w:proofErr w:type="gramEnd"/>
+      <w:r>
+        <w:t>SIT_MED, '^(NU ARE PROBLEME|[A-Za-z ]+)$') AND NOT REGEXP_LIKE(SIT_MED, '^NU ARE PROBLEME .+'));</w:t>
+      </w:r>
+    </w:p>
+    <w:p>
+      <w:pPr>
+        <w:ind w:firstLine="720"/>
+      </w:pPr>
+    </w:p>
+    <w:p>
+      <w:pPr>
+        <w:ind w:firstLine="720"/>
+      </w:pPr>
+      <w:r>
+        <w:t xml:space="preserve">Constraint "CNP" prima </w:t>
+      </w:r>
+      <w:proofErr w:type="spellStart"/>
+      <w:r>
+        <w:t>cifra</w:t>
+      </w:r>
+      <w:proofErr w:type="spellEnd"/>
+      <w:r>
+        <w:t>:</w:t>
+      </w:r>
+    </w:p>
+    <w:p>
+      <w:pPr>
+        <w:ind w:firstLine="720"/>
+      </w:pPr>
+      <w:r>
+        <w:t>ALTER TABLE "INDIVID"</w:t>
+      </w:r>
+    </w:p>
+    <w:p>
+      <w:pPr>
+        <w:ind w:firstLine="720"/>
+      </w:pPr>
+      <w:r>
+        <w:t xml:space="preserve">ADD CONSTRAINT </w:t>
+      </w:r>
+      <w:proofErr w:type="spellStart"/>
+      <w:r>
+        <w:t>check_cnp_format</w:t>
+      </w:r>
+      <w:proofErr w:type="spellEnd"/>
+    </w:p>
+    <w:p>
+      <w:pPr>
+        <w:ind w:firstLine="720"/>
+      </w:pPr>
+      <w:r>
+        <w:t>CHECK ((</w:t>
+      </w:r>
+      <w:proofErr w:type="gramStart"/>
+      <w:r>
+        <w:t>SUBSTR(</w:t>
+      </w:r>
+      <w:proofErr w:type="gramEnd"/>
+      <w:r>
+        <w:t>CNP, 1, 1) IN ('1', '2') AND VARSTA &gt;= 25) OR</w:t>
+      </w:r>
+    </w:p>
+    <w:p>
+      <w:pPr>
+        <w:ind w:firstLine="720"/>
+      </w:pPr>
+      <w:r>
+        <w:t xml:space="preserve">    (</w:t>
+      </w:r>
+      <w:proofErr w:type="gramStart"/>
+      <w:r>
+        <w:t>SUBSTR(</w:t>
+      </w:r>
+      <w:proofErr w:type="gramEnd"/>
+      <w:r>
+        <w:t>CNP, 1, 1) IN ('5', '6') AND VARSTA &lt; 25))</w:t>
+      </w:r>
+    </w:p>
+    <w:p/>
+    <w:p>
+      <w:pPr>
+        <w:ind w:firstLine="720"/>
+      </w:pPr>
+      <w:r>
+        <w:t xml:space="preserve">Constraint </w:t>
+      </w:r>
+      <w:proofErr w:type="spellStart"/>
+      <w:r>
+        <w:t>cheie</w:t>
+      </w:r>
+      <w:proofErr w:type="spellEnd"/>
+      <w:r>
+        <w:t xml:space="preserve"> </w:t>
+      </w:r>
+      <w:proofErr w:type="spellStart"/>
+      <w:r>
+        <w:t>straina</w:t>
+      </w:r>
+      <w:proofErr w:type="spellEnd"/>
+      <w:r>
+        <w:t xml:space="preserve"> ID_PV:</w:t>
+      </w:r>
+    </w:p>
+    <w:p>
+      <w:pPr>
+        <w:ind w:firstLine="720"/>
+      </w:pPr>
+      <w:r>
+        <w:t>ALTER TABLE "INDIVID" ADD CONSTRAINT "IDPV_CON" FOREIGN KEY ("ID_PV")</w:t>
+      </w:r>
+    </w:p>
+    <w:p>
+      <w:pPr>
+        <w:ind w:firstLine="720"/>
+      </w:pPr>
+      <w:r>
+        <w:tab/>
+        <w:t xml:space="preserve">  REFERENCES "PUNCT VAMAL" ("ID_PV") ON DELETE CASCADE </w:t>
+      </w:r>
+      <w:proofErr w:type="gramStart"/>
+      <w:r>
+        <w:t>ENABLE;</w:t>
+      </w:r>
+      <w:proofErr w:type="gramEnd"/>
+    </w:p>
+    <w:p/>
+    <w:p>
+      <w:pPr>
+        <w:ind w:firstLine="720"/>
+      </w:pPr>
+      <w:r>
+        <w:t xml:space="preserve">Constraint </w:t>
+      </w:r>
+      <w:proofErr w:type="spellStart"/>
+      <w:r>
+        <w:t>cheie</w:t>
+      </w:r>
+      <w:proofErr w:type="spellEnd"/>
+      <w:r>
+        <w:t xml:space="preserve"> </w:t>
+      </w:r>
+      <w:proofErr w:type="spellStart"/>
+      <w:r>
+        <w:t>straina</w:t>
+      </w:r>
+      <w:proofErr w:type="spellEnd"/>
+      <w:r>
+        <w:t xml:space="preserve"> ID_MASINA:</w:t>
+      </w:r>
+    </w:p>
+    <w:p>
+      <w:pPr>
+        <w:ind w:firstLine="720"/>
+      </w:pPr>
+      <w:r>
+        <w:t>ALTER TABLE "INDIVID" ADD CONSTRAINT "IDMASINA_CON" FOREIGN KEY ("ID_MASINA")</w:t>
+      </w:r>
+    </w:p>
+    <w:p>
+      <w:pPr>
+        <w:ind w:firstLine="720"/>
+      </w:pPr>
+      <w:r>
+        <w:tab/>
+        <w:t xml:space="preserve">  REFERENCES "MASINA" ("ID_MASINA") ON DELETE CASCADE </w:t>
+      </w:r>
+      <w:proofErr w:type="gramStart"/>
+      <w:r>
+        <w:t>ENABLE;</w:t>
+      </w:r>
+      <w:proofErr w:type="gramEnd"/>
+    </w:p>
+    <w:p>
+      <w:pPr>
+        <w:ind w:firstLine="720"/>
+      </w:pPr>
+    </w:p>
+    <w:p>
+      <w:pPr>
+        <w:ind w:firstLine="720"/>
+        <w:rPr>
+          <w:b/>
+          <w:bCs/>
+        </w:rPr>
+      </w:pPr>
+      <w:r>
+        <w:rPr>
+          <w:b/>
+          <w:bCs/>
+        </w:rPr>
+        <w:lastRenderedPageBreak/>
+        <w:t>OFICIALITATE:</w:t>
+      </w:r>
+    </w:p>
+    <w:p>
+      <w:pPr>
+        <w:ind w:firstLine="720"/>
+      </w:pPr>
+      <w:r>
+        <w:t>CREATE TABLE "OFICIALITATE"(</w:t>
+      </w:r>
+    </w:p>
+    <w:p>
+      <w:pPr>
+        <w:ind w:firstLine="720"/>
+      </w:pPr>
+      <w:r>
+        <w:t xml:space="preserve">    "NUME" VARCHAR2(50) NOT NULL,</w:t>
+      </w:r>
+    </w:p>
+    <w:p>
+      <w:pPr>
+        <w:ind w:firstLine="720"/>
+      </w:pPr>
+      <w:r>
+        <w:t xml:space="preserve">    "FUNCTIE" VARCHAR2(30) NOT NULL,</w:t>
+      </w:r>
+    </w:p>
+    <w:p>
+      <w:pPr>
+        <w:ind w:firstLine="720"/>
+      </w:pPr>
+      <w:r>
+        <w:t xml:space="preserve">    "TARA" VARCHAR2(30),</w:t>
+      </w:r>
+    </w:p>
+    <w:p>
+      <w:pPr>
+        <w:ind w:firstLine="720"/>
+      </w:pPr>
+      <w:r>
+        <w:t xml:space="preserve">    "ID_PV" </w:t>
+      </w:r>
+      <w:proofErr w:type="gramStart"/>
+      <w:r>
+        <w:t>NUMBER(</w:t>
+      </w:r>
+      <w:proofErr w:type="gramEnd"/>
+      <w:r>
+        <w:t>4),</w:t>
+      </w:r>
+    </w:p>
+    <w:p>
+      <w:pPr>
+        <w:ind w:firstLine="720"/>
+      </w:pPr>
+      <w:r>
+        <w:t xml:space="preserve">    "ID_MASINA" </w:t>
+      </w:r>
+      <w:proofErr w:type="gramStart"/>
+      <w:r>
+        <w:t>NUMBER(</w:t>
+      </w:r>
+      <w:proofErr w:type="gramEnd"/>
+      <w:r>
+        <w:t>4),</w:t>
+      </w:r>
+    </w:p>
+    <w:p>
+      <w:pPr>
+        <w:ind w:firstLine="720"/>
+      </w:pPr>
+      <w:r>
+        <w:t xml:space="preserve">    PRIMARY KEY("NUME") USING INDEX ENABLE</w:t>
+      </w:r>
+    </w:p>
+    <w:p>
+      <w:pPr>
+        <w:ind w:firstLine="720"/>
+      </w:pPr>
+      <w:r>
+        <w:t>);</w:t>
+      </w:r>
+    </w:p>
+    <w:p>
+      <w:pPr>
+        <w:ind w:firstLine="720"/>
+      </w:pPr>
+    </w:p>
+    <w:p>
+      <w:pPr>
+        <w:ind w:firstLine="720"/>
+      </w:pPr>
+      <w:r>
+        <w:t>Constraint "ID_PV" foreign key:</w:t>
+      </w:r>
+    </w:p>
+    <w:p>
+      <w:pPr>
+        <w:ind w:firstLine="720"/>
+      </w:pPr>
+      <w:r>
+        <w:t>ALTER TABLE "OFICIALITATE" ADD CONSTRAINT "IDPV_CON_OFICIALITATE" FOREIGN KEY ("ID_PV")</w:t>
+      </w:r>
+    </w:p>
+    <w:p>
+      <w:pPr>
+        <w:ind w:firstLine="720"/>
+      </w:pPr>
+      <w:r>
+        <w:tab/>
+        <w:t xml:space="preserve">  REFERENCES "PUNCT VAMAL" ("ID_PV") ON DELETE CASCADE </w:t>
+      </w:r>
+      <w:proofErr w:type="gramStart"/>
+      <w:r>
+        <w:t>ENABLE;</w:t>
+      </w:r>
+      <w:proofErr w:type="gramEnd"/>
+    </w:p>
+    <w:p/>
+    <w:p>
+      <w:pPr>
+        <w:ind w:firstLine="720"/>
+      </w:pPr>
+      <w:r>
+        <w:t>Constraint "ID_MASINA" foreign key:</w:t>
+      </w:r>
+    </w:p>
+    <w:p>
+      <w:pPr>
+        <w:ind w:firstLine="720"/>
+      </w:pPr>
+      <w:r>
+        <w:t>ALTER TABLE "OFICIALITATE" ADD CONSTRAINT "IDMASINA_CON_OFICIALITATE" FOREIGN KEY ("ID_MASINA")</w:t>
+      </w:r>
+    </w:p>
+    <w:p>
+      <w:pPr>
+        <w:ind w:firstLine="720"/>
+      </w:pPr>
+      <w:r>
+        <w:tab/>
+        <w:t xml:space="preserve">  REFERENCES "MASINA" ("ID_MASINA") ON DELETE CASCADE </w:t>
+      </w:r>
+      <w:proofErr w:type="gramStart"/>
+      <w:r>
+        <w:t>ENABLE;</w:t>
+      </w:r>
+      <w:proofErr w:type="gramEnd"/>
+    </w:p>
+    <w:p>
+      <w:pPr>
+        <w:ind w:firstLine="720"/>
+      </w:pPr>
+    </w:p>
+    <w:p>
+      <w:pPr>
+        <w:ind w:firstLine="720"/>
+      </w:pPr>
+    </w:p>
+    <w:p>
+      <w:pPr>
+        <w:ind w:firstLine="720"/>
+        <w:rPr>
+          <w:b/>
+          <w:bCs/>
+        </w:rPr>
+      </w:pPr>
+      <w:r>
+        <w:rPr>
+          <w:b/>
+          <w:bCs/>
+        </w:rPr>
+        <w:t>GRUP:</w:t>
+      </w:r>
+    </w:p>
+    <w:p>
+      <w:pPr>
+        <w:ind w:firstLine="720"/>
+      </w:pPr>
+      <w:r>
+        <w:t>CREATE TABLE "GRUP"(</w:t>
+      </w:r>
+    </w:p>
+    <w:p>
+      <w:pPr>
+        <w:ind w:firstLine="720"/>
+      </w:pPr>
+      <w:r>
+        <w:t xml:space="preserve">    "ID_GRUP" </w:t>
+      </w:r>
+      <w:proofErr w:type="gramStart"/>
+      <w:r>
+        <w:t>NUMBER(</w:t>
+      </w:r>
+      <w:proofErr w:type="gramEnd"/>
+      <w:r>
+        <w:t>4),</w:t>
+      </w:r>
+    </w:p>
+    <w:p>
+      <w:pPr>
+        <w:ind w:firstLine="720"/>
+      </w:pPr>
+      <w:r>
+        <w:t xml:space="preserve">    "NR_MEM" </w:t>
+      </w:r>
+      <w:proofErr w:type="gramStart"/>
+      <w:r>
+        <w:t>NUMBER(</w:t>
+      </w:r>
+      <w:proofErr w:type="gramEnd"/>
+      <w:r>
+        <w:t>4),</w:t>
+      </w:r>
+    </w:p>
+    <w:p>
+      <w:pPr>
+        <w:ind w:firstLine="720"/>
+      </w:pPr>
+      <w:r>
+        <w:t xml:space="preserve">    "NUME_SOFER" VARCHAR2(50) NOT NULL,</w:t>
+      </w:r>
+    </w:p>
+    <w:p>
+      <w:pPr>
+        <w:ind w:firstLine="720"/>
+      </w:pPr>
+      <w:r>
+        <w:t xml:space="preserve">    "ID_PV" </w:t>
+      </w:r>
+      <w:proofErr w:type="gramStart"/>
+      <w:r>
+        <w:t>NUMBER(</w:t>
+      </w:r>
+      <w:proofErr w:type="gramEnd"/>
+      <w:r>
+        <w:t>4),</w:t>
+      </w:r>
+    </w:p>
+    <w:p>
+      <w:pPr>
+        <w:ind w:firstLine="720"/>
+      </w:pPr>
+      <w:r>
+        <w:t xml:space="preserve">    "ID_MASINA" </w:t>
+      </w:r>
+      <w:proofErr w:type="gramStart"/>
+      <w:r>
+        <w:t>NUMBER(</w:t>
+      </w:r>
+      <w:proofErr w:type="gramEnd"/>
+      <w:r>
+        <w:t>4),</w:t>
+      </w:r>
+    </w:p>
+    <w:p>
+      <w:pPr>
+        <w:ind w:firstLine="720"/>
+      </w:pPr>
+      <w:r>
+        <w:lastRenderedPageBreak/>
+        <w:t xml:space="preserve">    PRIMARY KEY("ID_GRUP") USING INDEX ENABLE</w:t>
+      </w:r>
+    </w:p>
+    <w:p>
+      <w:pPr>
+        <w:ind w:firstLine="720"/>
+      </w:pPr>
+      <w:r>
+        <w:t>);</w:t>
+      </w:r>
+    </w:p>
+    <w:p>
+      <w:pPr>
+        <w:ind w:firstLine="720"/>
+      </w:pPr>
+    </w:p>
+    <w:p>
+      <w:pPr>
+        <w:ind w:firstLine="720"/>
+      </w:pPr>
+      <w:r>
+        <w:t>Constraint "ID_PV" foreign key:</w:t>
+      </w:r>
+    </w:p>
+    <w:p>
+      <w:pPr>
+        <w:ind w:firstLine="720"/>
+      </w:pPr>
+      <w:r>
+        <w:t>ALTER TABLE "GRUP" ADD CONSTRAINT "IDPV_CON_GRUP" FOREIGN KEY ("ID_PV")</w:t>
+      </w:r>
+    </w:p>
+    <w:p>
+      <w:pPr>
+        <w:ind w:firstLine="720"/>
+      </w:pPr>
+      <w:r>
+        <w:tab/>
+        <w:t xml:space="preserve">REFERENCES "PUNCT VAMAL" ("ID_PV") ON DELETE CASCADE </w:t>
+      </w:r>
+      <w:proofErr w:type="gramStart"/>
+      <w:r>
+        <w:t>ENABLE;</w:t>
+      </w:r>
+      <w:proofErr w:type="gramEnd"/>
+    </w:p>
+    <w:p>
+      <w:pPr>
+        <w:ind w:firstLine="720"/>
+      </w:pPr>
+    </w:p>
+    <w:p>
+      <w:pPr>
+        <w:ind w:firstLine="720"/>
+      </w:pPr>
+      <w:r>
+        <w:t>Constraint "ID_MASINA" foreign key:</w:t>
+      </w:r>
+    </w:p>
+    <w:p>
+      <w:pPr>
+        <w:ind w:firstLine="720"/>
+      </w:pPr>
+      <w:r>
+        <w:t>ALTER TABLE "GRUP" ADD CONSTRAINT "IDMASINA_CON_GRUP" FOREIGN KEY ("ID_MASINA")</w:t>
+      </w:r>
+    </w:p>
+    <w:p>
+      <w:pPr>
+        <w:ind w:firstLine="720"/>
+      </w:pPr>
+      <w:r>
+        <w:tab/>
+        <w:t xml:space="preserve">  REFERENCES "MASINA" ("ID_MASINA") ON DELETE CASCADE </w:t>
+      </w:r>
+      <w:proofErr w:type="gramStart"/>
+      <w:r>
+        <w:t>ENABLE;</w:t>
+      </w:r>
+      <w:proofErr w:type="gramEnd"/>
+    </w:p>
+    <w:p>
+      <w:pPr>
+        <w:ind w:firstLine="720"/>
+      </w:pPr>
+    </w:p>
+    <w:p>
+      <w:pPr>
+        <w:ind w:firstLine="720"/>
+        <w:rPr>
+          <w:b/>
+          <w:bCs/>
+        </w:rPr>
+      </w:pPr>
+      <w:r>
+        <w:rPr>
+          <w:b/>
+          <w:bCs/>
+        </w:rPr>
+        <w:t>COPIL:</w:t>
+      </w:r>
+    </w:p>
+    <w:p>
+      <w:pPr>
+        <w:ind w:firstLine="720"/>
+      </w:pPr>
+      <w:r>
+        <w:t>CREATE TABLE "COPIL"(</w:t>
+      </w:r>
+    </w:p>
+    <w:p>
+      <w:pPr>
+        <w:ind w:firstLine="720"/>
+      </w:pPr>
+      <w:r>
+        <w:t xml:space="preserve">    "NUME" VARCHAR2(50) NOT NULL,</w:t>
+      </w:r>
+    </w:p>
+    <w:p>
+      <w:pPr>
+        <w:ind w:firstLine="720"/>
+      </w:pPr>
+      <w:r>
+        <w:t xml:space="preserve">    "VARSTA" </w:t>
+      </w:r>
+      <w:proofErr w:type="gramStart"/>
+      <w:r>
+        <w:t>NUMBER(</w:t>
+      </w:r>
+      <w:proofErr w:type="gramEnd"/>
+      <w:r>
+        <w:t>3),</w:t>
+      </w:r>
+    </w:p>
+    <w:p>
+      <w:pPr>
+        <w:ind w:firstLine="720"/>
+      </w:pPr>
+      <w:r>
+        <w:t xml:space="preserve">    "SCOALA/UNIV" VARCHAR2(70),</w:t>
+      </w:r>
+    </w:p>
+    <w:p>
+      <w:pPr>
+        <w:ind w:firstLine="720"/>
+      </w:pPr>
+      <w:r>
+        <w:t xml:space="preserve">    "SIT_MED" VARCHAR2(70),</w:t>
+      </w:r>
+    </w:p>
+    <w:p>
+      <w:pPr>
+        <w:ind w:firstLine="720"/>
+      </w:pPr>
+      <w:r>
+        <w:t xml:space="preserve">    "ID_FAM" </w:t>
+      </w:r>
+      <w:proofErr w:type="gramStart"/>
+      <w:r>
+        <w:t>NUMBER(</w:t>
+      </w:r>
+      <w:proofErr w:type="gramEnd"/>
+      <w:r>
+        <w:t>4),</w:t>
+      </w:r>
+    </w:p>
+    <w:p>
+      <w:pPr>
+        <w:ind w:firstLine="720"/>
+      </w:pPr>
+      <w:r>
+        <w:t xml:space="preserve">    PRIMARY KEY("NUME") USING INDEX ENABLE</w:t>
+      </w:r>
+    </w:p>
+    <w:p>
+      <w:pPr>
+        <w:ind w:firstLine="720"/>
+      </w:pPr>
+      <w:r>
+        <w:t>);</w:t>
+      </w:r>
+    </w:p>
+    <w:p>
+      <w:pPr>
+        <w:ind w:firstLine="720"/>
+      </w:pPr>
+    </w:p>
+    <w:p>
+      <w:pPr>
+        <w:ind w:firstLine="720"/>
+      </w:pPr>
+      <w:r>
+        <w:t>Constraint ID_FAM foreign key:</w:t>
+      </w:r>
+    </w:p>
+    <w:p>
+      <w:pPr>
+        <w:ind w:firstLine="720"/>
+      </w:pPr>
+    </w:p>
+    <w:p>
+      <w:pPr>
+        <w:ind w:firstLine="720"/>
+      </w:pPr>
+      <w:r>
+        <w:t>ALTER TABLE "COPIL" ADD CONSTRAINT "IDFAM_CON_COPIL" FOREIGN KEY ("ID_FAM")</w:t>
+      </w:r>
+    </w:p>
+    <w:p>
+      <w:pPr>
+        <w:ind w:firstLine="720"/>
+      </w:pPr>
+      <w:r>
+        <w:tab/>
+        <w:t xml:space="preserve">  REFERENCES "FAMILIE" ("ID_FAM") ON DELETE CASCADE </w:t>
+      </w:r>
+      <w:proofErr w:type="gramStart"/>
+      <w:r>
+        <w:t>ENABLE;</w:t>
+      </w:r>
+      <w:proofErr w:type="gramEnd"/>
+    </w:p>
+    <w:p>
+      <w:pPr>
+        <w:ind w:firstLine="720"/>
+      </w:pPr>
+    </w:p>
+    <w:p>
+      <w:pPr>
+        <w:ind w:firstLine="720"/>
+      </w:pPr>
+      <w:r>
+        <w:t>Constraint SCOALA/UNIV:</w:t>
+      </w:r>
+    </w:p>
+    <w:p>
+      <w:pPr>
+        <w:ind w:firstLine="720"/>
+      </w:pPr>
+      <w:r>
+        <w:t>ALTER TABLE "COPIL"</w:t>
+      </w:r>
+    </w:p>
+    <w:p>
+      <w:pPr>
+        <w:ind w:firstLine="720"/>
+      </w:pPr>
+      <w:r>
+        <w:t xml:space="preserve">ADD CONSTRAINT </w:t>
+      </w:r>
+      <w:proofErr w:type="spellStart"/>
+      <w:r>
+        <w:t>chk_scoalauniv</w:t>
+      </w:r>
+      <w:proofErr w:type="spellEnd"/>
+      <w:r>
+        <w:t xml:space="preserve"> </w:t>
+      </w:r>
+    </w:p>
+    <w:p>
+      <w:pPr>
+        <w:ind w:firstLine="720"/>
+      </w:pPr>
+      <w:r>
+        <w:t>CHECK (</w:t>
+      </w:r>
+    </w:p>
+    <w:p>
+      <w:pPr>
+        <w:ind w:firstLine="720"/>
+      </w:pPr>
+      <w:r>
+        <w:t xml:space="preserve">    (VARSTA &lt; 18 AND "SCOALA/UNIV" NOT LIKE '</w:t>
+      </w:r>
+      <w:proofErr w:type="spellStart"/>
+      <w:r>
+        <w:t>Universitatea</w:t>
+      </w:r>
+      <w:proofErr w:type="spellEnd"/>
+      <w:r>
+        <w:t xml:space="preserve">%') </w:t>
+      </w:r>
+    </w:p>
+    <w:p>
+      <w:pPr>
+        <w:ind w:firstLine="720"/>
+      </w:pPr>
+      <w:r>
+        <w:t xml:space="preserve">    OR VARSTA &gt;= 18</w:t>
+      </w:r>
+    </w:p>
+    <w:p>
+      <w:pPr>
+        <w:ind w:firstLine="720"/>
+      </w:pPr>
+      <w:r>
+        <w:t>);</w:t>
+      </w:r>
+    </w:p>
+    <w:p>
+      <w:pPr>
+        <w:ind w:firstLine="720"/>
+      </w:pPr>
+    </w:p>
+    <w:p>
+      <w:pPr>
+        <w:ind w:firstLine="720"/>
+      </w:pPr>
+      <w:r>
+        <w:t>Constraint SIT_MED:</w:t>
+      </w:r>
+    </w:p>
+    <w:p>
+      <w:pPr>
+        <w:ind w:firstLine="720"/>
+      </w:pPr>
+      <w:r>
+        <w:t>ALTER TABLE "COPIL"</w:t>
+      </w:r>
+    </w:p>
+    <w:p>
+      <w:pPr>
+        <w:ind w:firstLine="720"/>
+      </w:pPr>
+      <w:r>
+        <w:t xml:space="preserve">ADD CONSTRAINT </w:t>
+      </w:r>
+      <w:proofErr w:type="spellStart"/>
+      <w:r>
+        <w:t>check_sitmed_format_copil</w:t>
+      </w:r>
+      <w:proofErr w:type="spellEnd"/>
+    </w:p>
+    <w:p>
+      <w:pPr>
+        <w:ind w:firstLine="720"/>
+      </w:pPr>
+      <w:r>
+        <w:t>CHECK (REGEXP_</w:t>
+      </w:r>
+      <w:proofErr w:type="gramStart"/>
+      <w:r>
+        <w:t>LIKE(</w:t>
+      </w:r>
+      <w:proofErr w:type="gramEnd"/>
+      <w:r>
+        <w:t>SIT_MED, '^(NU ARE PROBLEME|[A-Za-z ]+)$') AND NOT REGEXP_LIKE(SIT_MED, '^NU ARE PROBLEME .+'));</w:t>
+      </w:r>
+    </w:p>
+    <w:p>
+      <w:pPr>
+        <w:ind w:firstLine="720"/>
+      </w:pPr>
+    </w:p>
+    <w:p>
+      <w:pPr>
+        <w:ind w:firstLine="720"/>
+        <w:rPr>
+          <w:b/>
+          <w:bCs/>
+        </w:rPr>
+      </w:pPr>
+      <w:r>
+        <w:rPr>
+          <w:b/>
+          <w:bCs/>
+        </w:rPr>
+        <w:t>PARINTE:</w:t>
+      </w:r>
+    </w:p>
+    <w:p>
+      <w:pPr>
+        <w:ind w:firstLine="720"/>
+      </w:pPr>
+      <w:r>
+        <w:t>CREATE TABLE "PARINTE"(</w:t>
+      </w:r>
+    </w:p>
+    <w:p>
+      <w:pPr>
+        <w:ind w:firstLine="720"/>
+      </w:pPr>
+      <w:r>
+        <w:t xml:space="preserve">    "CNP" </w:t>
+      </w:r>
+      <w:proofErr w:type="gramStart"/>
+      <w:r>
+        <w:t>CHAR(</w:t>
+      </w:r>
+      <w:proofErr w:type="gramEnd"/>
+      <w:r>
+        <w:t>13),</w:t>
+      </w:r>
+    </w:p>
+    <w:p>
+      <w:pPr>
+        <w:ind w:firstLine="720"/>
+      </w:pPr>
+      <w:r>
+        <w:t xml:space="preserve">    "NUME" VARCHAR2(50) NOT NULL,</w:t>
+      </w:r>
+    </w:p>
+    <w:p>
+      <w:pPr>
+        <w:ind w:firstLine="720"/>
+      </w:pPr>
+      <w:r>
+        <w:t xml:space="preserve">    "VARSTA" </w:t>
+      </w:r>
+      <w:proofErr w:type="gramStart"/>
+      <w:r>
+        <w:t>NUMBER(</w:t>
+      </w:r>
+      <w:proofErr w:type="gramEnd"/>
+      <w:r>
+        <w:t>3),</w:t>
+      </w:r>
+    </w:p>
+    <w:p>
+      <w:pPr>
+        <w:ind w:firstLine="720"/>
+      </w:pPr>
+      <w:r>
+        <w:t xml:space="preserve">    "SEX" </w:t>
+      </w:r>
+      <w:proofErr w:type="gramStart"/>
+      <w:r>
+        <w:t>CHAR(</w:t>
+      </w:r>
+      <w:proofErr w:type="gramEnd"/>
+      <w:r>
+        <w:t>1),</w:t>
+      </w:r>
+    </w:p>
+    <w:p>
+      <w:pPr>
+        <w:ind w:firstLine="720"/>
+      </w:pPr>
+      <w:r>
+        <w:t xml:space="preserve">    "OCUPATIE" VARCHAR2(30),</w:t>
+      </w:r>
+    </w:p>
+    <w:p>
+      <w:pPr>
+        <w:ind w:firstLine="720"/>
+      </w:pPr>
+      <w:r>
+        <w:t xml:space="preserve">    "CAZIER" VARCHAR2(70),</w:t>
+      </w:r>
+    </w:p>
+    <w:p>
+      <w:pPr>
+        <w:ind w:firstLine="720"/>
+      </w:pPr>
+      <w:r>
+        <w:t xml:space="preserve">    "SIT_MED" VARCHAR2(70),</w:t>
+      </w:r>
+    </w:p>
+    <w:p>
+      <w:pPr>
+        <w:ind w:firstLine="720"/>
+      </w:pPr>
+      <w:r>
+        <w:t xml:space="preserve">    "ID_FAM" </w:t>
+      </w:r>
+      <w:proofErr w:type="gramStart"/>
+      <w:r>
+        <w:t>NUMBER(</w:t>
+      </w:r>
+      <w:proofErr w:type="gramEnd"/>
+      <w:r>
+        <w:t>4),</w:t>
+      </w:r>
+    </w:p>
+    <w:p>
+      <w:pPr>
+        <w:ind w:firstLine="720"/>
+      </w:pPr>
+      <w:r>
+        <w:t xml:space="preserve">    PRIMARY KEY("CNP") USING INDEX ENABLE</w:t>
+      </w:r>
+    </w:p>
+    <w:p>
+      <w:pPr>
+        <w:ind w:firstLine="720"/>
+      </w:pPr>
+      <w:r>
+        <w:t>);</w:t>
+      </w:r>
+    </w:p>
+    <w:p/>
+    <w:p>
+      <w:pPr>
+        <w:ind w:firstLine="720"/>
+      </w:pPr>
+      <w:r>
+        <w:t>Constraint CAZIER:</w:t>
+      </w:r>
+    </w:p>
+    <w:p>
+      <w:pPr>
+        <w:ind w:firstLine="720"/>
+      </w:pPr>
+      <w:r>
+        <w:t>ALTER TABLE "PARINTE"</w:t>
+      </w:r>
+    </w:p>
+    <w:p>
+      <w:pPr>
+        <w:ind w:firstLine="720"/>
+      </w:pPr>
+      <w:r>
+        <w:t xml:space="preserve">ADD CONSTRAINT </w:t>
+      </w:r>
+      <w:proofErr w:type="spellStart"/>
+      <w:r>
+        <w:t>check_cazier_format_parinte</w:t>
+      </w:r>
+      <w:proofErr w:type="spellEnd"/>
+    </w:p>
+    <w:p>
+      <w:pPr>
+        <w:ind w:firstLine="720"/>
+      </w:pPr>
+      <w:r>
+        <w:t>CHECK (REGEXP_</w:t>
+      </w:r>
+      <w:proofErr w:type="gramStart"/>
+      <w:r>
+        <w:t>LIKE(</w:t>
+      </w:r>
+      <w:proofErr w:type="gramEnd"/>
+      <w:r>
+        <w:t>CAZIER, '^(CURAT|[A-Za-z ]+)$') AND NOT REGEXP_LIKE(CAZIER, '^CURAT .+'));</w:t>
+      </w:r>
+    </w:p>
+    <w:p/>
+    <w:p>
+      <w:pPr>
+        <w:ind w:firstLine="720"/>
+      </w:pPr>
+      <w:r>
+        <w:t>Constraint SIT_MED:</w:t>
+      </w:r>
+    </w:p>
+    <w:p>
+      <w:pPr>
+        <w:ind w:firstLine="720"/>
+      </w:pPr>
+      <w:r>
+        <w:t>ALTER TABLE "PARINTE"</w:t>
+      </w:r>
+    </w:p>
+    <w:p>
+      <w:pPr>
+        <w:ind w:firstLine="720"/>
+      </w:pPr>
+      <w:r>
+        <w:t xml:space="preserve">ADD CONSTRAINT </w:t>
+      </w:r>
+      <w:proofErr w:type="spellStart"/>
+      <w:r>
+        <w:t>check_sitmed_format_parinte</w:t>
+      </w:r>
+      <w:proofErr w:type="spellEnd"/>
+    </w:p>
+    <w:p>
+      <w:pPr>
+        <w:ind w:firstLine="720"/>
+      </w:pPr>
+      <w:r>
+        <w:t>CHECK (REGEXP_</w:t>
+      </w:r>
+      <w:proofErr w:type="gramStart"/>
+      <w:r>
+        <w:t>LIKE(</w:t>
+      </w:r>
+      <w:proofErr w:type="gramEnd"/>
+      <w:r>
+        <w:t>SIT_MED, '^(NU ARE PROBLEME|[A-Za-z ]+)$') AND NOT REGEXP_LIKE(SIT_MED, '^NU ARE PROBLEME .+'));</w:t>
+      </w:r>
+    </w:p>
+    <w:p/>
+    <w:p>
+      <w:pPr>
+        <w:ind w:firstLine="720"/>
+      </w:pPr>
+      <w:r>
+        <w:t>Constraint CNP:</w:t>
+      </w:r>
+    </w:p>
+    <w:p>
+      <w:pPr>
+        <w:ind w:firstLine="720"/>
+      </w:pPr>
+      <w:r>
+        <w:t>ALTER TABLE "PARINTE"</w:t>
+      </w:r>
+    </w:p>
+    <w:p>
+      <w:pPr>
+        <w:ind w:firstLine="720"/>
+      </w:pPr>
+      <w:r>
+        <w:t xml:space="preserve">ADD CONSTRAINT </w:t>
+      </w:r>
+      <w:proofErr w:type="spellStart"/>
+      <w:r>
+        <w:t>check_cnp_format_parinte</w:t>
+      </w:r>
+      <w:proofErr w:type="spellEnd"/>
+    </w:p>
+    <w:p>
+      <w:pPr>
+        <w:ind w:firstLine="720"/>
+      </w:pPr>
+      <w:r>
+        <w:t>CHECK ((</w:t>
+      </w:r>
+      <w:proofErr w:type="gramStart"/>
+      <w:r>
+        <w:t>SUBSTR(</w:t>
+      </w:r>
+      <w:proofErr w:type="gramEnd"/>
+      <w:r>
+        <w:t>CNP, 1, 1) IN ('1', '2') AND VARSTA &gt;= 25) OR</w:t>
+      </w:r>
+    </w:p>
+    <w:p>
+      <w:pPr>
+        <w:ind w:firstLine="720"/>
+      </w:pPr>
+      <w:r>
+        <w:t xml:space="preserve">    (</w:t>
+      </w:r>
+      <w:proofErr w:type="gramStart"/>
+      <w:r>
+        <w:t>SUBSTR(</w:t>
+      </w:r>
+      <w:proofErr w:type="gramEnd"/>
+      <w:r>
+        <w:t>CNP, 1, 1) IN ('5', '6') AND VARSTA &lt; 25))</w:t>
+      </w:r>
+    </w:p>
+    <w:p>
+      <w:pPr>
+        <w:ind w:firstLine="720"/>
+      </w:pPr>
+    </w:p>
+    <w:p>
+      <w:pPr>
+        <w:ind w:firstLine="720"/>
+      </w:pPr>
+    </w:p>
+    <w:p>
+      <w:pPr>
+        <w:ind w:firstLine="720"/>
+      </w:pPr>
+      <w:r>
+        <w:t>Constraint SEX:</w:t>
+      </w:r>
+    </w:p>
+    <w:p>
+      <w:pPr>
+        <w:ind w:firstLine="720"/>
+      </w:pPr>
+      <w:r>
+        <w:t>ALTER TABLE "PARINTE"</w:t>
+      </w:r>
+    </w:p>
+    <w:p>
+      <w:pPr>
+        <w:ind w:firstLine="720"/>
+      </w:pPr>
+      <w:r>
+        <w:t xml:space="preserve">ADD CONSTRAINT </w:t>
+      </w:r>
+      <w:proofErr w:type="spellStart"/>
+      <w:r>
+        <w:t>chk_sex_parinte</w:t>
+      </w:r>
+      <w:proofErr w:type="spellEnd"/>
+      <w:r>
+        <w:t xml:space="preserve"> </w:t>
+      </w:r>
+    </w:p>
+    <w:p>
+      <w:pPr>
+        <w:ind w:firstLine="720"/>
+      </w:pPr>
+      <w:r>
+        <w:t>CHECK (SEX = 'M' OR SEX = 'F'</w:t>
+      </w:r>
+      <w:proofErr w:type="gramStart"/>
+      <w:r>
+        <w:t>);</w:t>
+      </w:r>
+      <w:proofErr w:type="gramEnd"/>
+    </w:p>
+    <w:p>
+      <w:pPr>
+        <w:ind w:firstLine="720"/>
+      </w:pPr>
+    </w:p>
+    <w:p>
+      <w:pPr>
+        <w:ind w:firstLine="720"/>
+      </w:pPr>
+    </w:p>
+    <w:p>
+      <w:pPr>
+        <w:ind w:firstLine="720"/>
+      </w:pPr>
+      <w:r>
+        <w:t>Constraint ID_FAM foreign key:</w:t>
+      </w:r>
+    </w:p>
+    <w:p>
+      <w:pPr>
+        <w:ind w:firstLine="720"/>
+      </w:pPr>
+      <w:r>
+        <w:lastRenderedPageBreak/>
+        <w:t>ALTER TABLE "PARINTE" ADD CONSTRAINT "IDFAM_CON_PARINTE" FOREIGN KEY ("ID_FAM")</w:t>
+      </w:r>
+    </w:p>
+    <w:p>
+      <w:pPr>
+        <w:ind w:firstLine="720"/>
+      </w:pPr>
+      <w:r>
+        <w:tab/>
+        <w:t xml:space="preserve">  REFERENCES "FAMILIE" ("ID_FAM") ON DELETE CASCADE </w:t>
+      </w:r>
+      <w:proofErr w:type="gramStart"/>
+      <w:r>
+        <w:t>ENABLE;</w:t>
+      </w:r>
+      <w:proofErr w:type="gramEnd"/>
+    </w:p>
+    <w:p>
+      <w:pPr>
+        <w:ind w:firstLine="720"/>
+      </w:pPr>
+    </w:p>
+    <w:p>
+      <w:pPr>
+        <w:ind w:firstLine="720"/>
+        <w:rPr>
+          <w:b/>
+          <w:bCs/>
+        </w:rPr>
+      </w:pPr>
+      <w:r>
+        <w:rPr>
+          <w:b/>
+          <w:bCs/>
+        </w:rPr>
+        <w:t>FAMILIE:</w:t>
+      </w:r>
+    </w:p>
+    <w:p>
+      <w:pPr>
+        <w:ind w:firstLine="720"/>
+      </w:pPr>
+      <w:r>
+        <w:t>CREATE TABLE "FAMILIE"(</w:t>
+      </w:r>
+    </w:p>
+    <w:p>
+      <w:pPr>
+        <w:ind w:firstLine="720"/>
+      </w:pPr>
+      <w:r>
+        <w:t xml:space="preserve">    "ID_FAM" </w:t>
+      </w:r>
+      <w:proofErr w:type="gramStart"/>
+      <w:r>
+        <w:t>NUMBER(</w:t>
+      </w:r>
+      <w:proofErr w:type="gramEnd"/>
+      <w:r>
+        <w:t>4),</w:t>
+      </w:r>
+    </w:p>
+    <w:p>
+      <w:pPr>
+        <w:ind w:firstLine="720"/>
+      </w:pPr>
+      <w:r>
+        <w:t xml:space="preserve">    "NUME" VARCHAR2(30) NOT NULL,</w:t>
+      </w:r>
+    </w:p>
+    <w:p>
+      <w:pPr>
+        <w:ind w:firstLine="720"/>
+      </w:pPr>
+      <w:r>
+        <w:t xml:space="preserve">    "ADRESA" VARCHAR2(70) NOT NULL,</w:t>
+      </w:r>
+    </w:p>
+    <w:p>
+      <w:pPr>
+        <w:ind w:firstLine="720"/>
+      </w:pPr>
+      <w:r>
+        <w:t xml:space="preserve">    "NR_MEM" </w:t>
+      </w:r>
+      <w:proofErr w:type="gramStart"/>
+      <w:r>
+        <w:t>NUMBER(</w:t>
+      </w:r>
+      <w:proofErr w:type="gramEnd"/>
+      <w:r>
+        <w:t xml:space="preserve">3),   </w:t>
+      </w:r>
+    </w:p>
+    <w:p>
+      <w:pPr>
+        <w:ind w:firstLine="720"/>
+      </w:pPr>
+      <w:r>
+        <w:t xml:space="preserve">    "ID_PV" </w:t>
+      </w:r>
+      <w:proofErr w:type="gramStart"/>
+      <w:r>
+        <w:t>NUMBER(</w:t>
+      </w:r>
+      <w:proofErr w:type="gramEnd"/>
+      <w:r>
+        <w:t>4),</w:t>
+      </w:r>
+    </w:p>
+    <w:p>
+      <w:pPr>
+        <w:ind w:firstLine="720"/>
+      </w:pPr>
+      <w:r>
+        <w:t xml:space="preserve">    "ID_MASINA" </w:t>
+      </w:r>
+      <w:proofErr w:type="gramStart"/>
+      <w:r>
+        <w:t>NUMBER(</w:t>
+      </w:r>
+      <w:proofErr w:type="gramEnd"/>
+      <w:r>
+        <w:t>4),</w:t>
+      </w:r>
+    </w:p>
+    <w:p>
+      <w:pPr>
+        <w:ind w:firstLine="720"/>
+      </w:pPr>
+      <w:r>
+        <w:t xml:space="preserve">    PRIMARY KEY("ID_FAM") USING INDEX ENABLE</w:t>
+      </w:r>
+    </w:p>
+    <w:p>
+      <w:pPr>
+        <w:ind w:firstLine="720"/>
+      </w:pPr>
+      <w:r>
+        <w:t>);</w:t>
+      </w:r>
+    </w:p>
+    <w:p>
+      <w:pPr>
+        <w:ind w:firstLine="720"/>
+      </w:pPr>
+    </w:p>
+    <w:p>
+      <w:pPr>
+        <w:ind w:firstLine="720"/>
+      </w:pPr>
+    </w:p>
+    <w:p>
+      <w:pPr>
+        <w:ind w:firstLine="720"/>
+      </w:pPr>
+      <w:r>
+        <w:t>Constraint ID_PV foreign key:</w:t>
+      </w:r>
+    </w:p>
+    <w:p>
+      <w:pPr>
+        <w:ind w:firstLine="720"/>
+      </w:pPr>
+      <w:r>
+        <w:t>ALTER TABLE "FAMILIE" ADD CONSTRAINT "IDPV_CON_FAMILIE" FOREIGN KEY ("ID_PV")</w:t>
+      </w:r>
+    </w:p>
+    <w:p>
+      <w:pPr>
+        <w:ind w:firstLine="720"/>
+      </w:pPr>
+      <w:r>
+        <w:tab/>
+        <w:t xml:space="preserve">  REFERENCES "PUNCT VAMAL" ("ID_PV") ON DELETE CASCADE </w:t>
+      </w:r>
+      <w:proofErr w:type="gramStart"/>
+      <w:r>
+        <w:t>ENABLE;</w:t>
+      </w:r>
+      <w:proofErr w:type="gramEnd"/>
+    </w:p>
+    <w:p>
+      <w:pPr>
+        <w:ind w:firstLine="720"/>
+      </w:pPr>
+    </w:p>
+    <w:p>
+      <w:pPr>
+        <w:ind w:firstLine="720"/>
+      </w:pPr>
+      <w:r>
+        <w:t>Constraint ID_MASINA foreign key:</w:t>
+      </w:r>
+    </w:p>
+    <w:p>
+      <w:pPr>
+        <w:ind w:firstLine="720"/>
+      </w:pPr>
+      <w:r>
+        <w:t>ALTER TABLE "FAMILIE" ADD CONSTRAINT "IDMASINA_CON_FAMILIE" FOREIGN KEY ("ID_MASINA")</w:t>
+      </w:r>
+    </w:p>
+    <w:p>
+      <w:pPr>
+        <w:ind w:firstLine="720"/>
+      </w:pPr>
+      <w:r>
+        <w:tab/>
+        <w:t xml:space="preserve">  REFERENCES "MASINA" ("ID_MASINA") ON DELETE CASCADE </w:t>
+      </w:r>
+      <w:proofErr w:type="gramStart"/>
+      <w:r>
+        <w:t>ENABLE;</w:t>
+      </w:r>
+      <w:proofErr w:type="gramEnd"/>
+    </w:p>
+    <w:p>
+      <w:pPr>
+        <w:ind w:firstLine="720"/>
+      </w:pPr>
+    </w:p>
+    <w:p>
+      <w:pPr>
+        <w:ind w:firstLine="720"/>
+      </w:pPr>
+      <w:r>
+        <w:t xml:space="preserve">Trigger </w:t>
+      </w:r>
+      <w:proofErr w:type="spellStart"/>
+      <w:r>
+        <w:t>sa</w:t>
+      </w:r>
+      <w:proofErr w:type="spellEnd"/>
+      <w:r>
+        <w:t xml:space="preserve"> fie </w:t>
+      </w:r>
+      <w:proofErr w:type="spellStart"/>
+      <w:r>
+        <w:t>doar</w:t>
+      </w:r>
+      <w:proofErr w:type="spellEnd"/>
+      <w:r>
+        <w:t xml:space="preserve"> max 2 </w:t>
+      </w:r>
+      <w:proofErr w:type="spellStart"/>
+      <w:r>
+        <w:t>parinti</w:t>
+      </w:r>
+      <w:proofErr w:type="spellEnd"/>
+      <w:r>
+        <w:t xml:space="preserve"> per </w:t>
+      </w:r>
+      <w:proofErr w:type="spellStart"/>
+      <w:r>
+        <w:t>familie</w:t>
+      </w:r>
+      <w:proofErr w:type="spellEnd"/>
+      <w:r>
+        <w:t>:</w:t>
+      </w:r>
+    </w:p>
+    <w:p>
+      <w:pPr>
+        <w:ind w:firstLine="720"/>
+      </w:pPr>
+      <w:r>
+        <w:t xml:space="preserve">CREATE OR REPLACE TRIGGER </w:t>
+      </w:r>
+      <w:proofErr w:type="spellStart"/>
+      <w:r>
+        <w:t>chk_family_parents</w:t>
+      </w:r>
+      <w:proofErr w:type="spellEnd"/>
+    </w:p>
+    <w:p>
+      <w:pPr>
+        <w:ind w:firstLine="720"/>
+      </w:pPr>
+      <w:r>
+        <w:lastRenderedPageBreak/>
+        <w:t>BEFORE INSERT OR UPDATE ON PARINTE</w:t>
+      </w:r>
+    </w:p>
+    <w:p>
+      <w:pPr>
+        <w:ind w:firstLine="720"/>
+      </w:pPr>
+      <w:r>
+        <w:t>FOR EACH ROW</w:t>
+      </w:r>
+    </w:p>
+    <w:p>
+      <w:pPr>
+        <w:ind w:firstLine="720"/>
+      </w:pPr>
+      <w:r>
+        <w:t>DECLARE</w:t>
+      </w:r>
+    </w:p>
+    <w:p>
+      <w:pPr>
+        <w:ind w:firstLine="720"/>
+      </w:pPr>
+      <w:r>
+        <w:t xml:space="preserve">    </w:t>
+      </w:r>
+      <w:proofErr w:type="spellStart"/>
+      <w:r>
+        <w:t>parent_count</w:t>
+      </w:r>
+      <w:proofErr w:type="spellEnd"/>
+      <w:r>
+        <w:t xml:space="preserve"> </w:t>
+      </w:r>
+      <w:proofErr w:type="gramStart"/>
+      <w:r>
+        <w:t>NUMBER;</w:t>
+      </w:r>
+      <w:proofErr w:type="gramEnd"/>
+    </w:p>
+    <w:p>
+      <w:pPr>
+        <w:ind w:firstLine="720"/>
+      </w:pPr>
+      <w:r>
+        <w:t>BEGIN</w:t>
+      </w:r>
+    </w:p>
+    <w:p>
+      <w:pPr>
+        <w:ind w:firstLine="720"/>
+      </w:pPr>
+      <w:r>
+        <w:t xml:space="preserve">    SELECT </w:t>
+      </w:r>
+      <w:proofErr w:type="gramStart"/>
+      <w:r>
+        <w:t>COUNT(</w:t>
+      </w:r>
+      <w:proofErr w:type="gramEnd"/>
+      <w:r>
+        <w:t xml:space="preserve">*) INTO </w:t>
+      </w:r>
+      <w:proofErr w:type="spellStart"/>
+      <w:r>
+        <w:t>parent_count</w:t>
+      </w:r>
+      <w:proofErr w:type="spellEnd"/>
+    </w:p>
+    <w:p>
+      <w:pPr>
+        <w:ind w:firstLine="720"/>
+      </w:pPr>
+      <w:r>
+        <w:t xml:space="preserve">    FROM PARINTE</w:t>
+      </w:r>
+    </w:p>
+    <w:p>
+      <w:pPr>
+        <w:ind w:firstLine="720"/>
+      </w:pPr>
+      <w:r>
+        <w:t xml:space="preserve">    WHERE ID_FAM </w:t>
+      </w:r>
+      <w:proofErr w:type="gramStart"/>
+      <w:r>
+        <w:t>= :</w:t>
+      </w:r>
+      <w:proofErr w:type="gramEnd"/>
+      <w:r>
+        <w:t>NEW.ID_FAM;</w:t>
+      </w:r>
+    </w:p>
+    <w:p>
+      <w:pPr>
+        <w:ind w:firstLine="720"/>
+      </w:pPr>
+    </w:p>
+    <w:p>
+      <w:pPr>
+        <w:ind w:firstLine="720"/>
+      </w:pPr>
+      <w:r>
+        <w:t xml:space="preserve">    IF </w:t>
+      </w:r>
+      <w:proofErr w:type="spellStart"/>
+      <w:r>
+        <w:t>parent_count</w:t>
+      </w:r>
+      <w:proofErr w:type="spellEnd"/>
+      <w:r>
+        <w:t xml:space="preserve"> &gt;= 2 THEN</w:t>
+      </w:r>
+    </w:p>
+    <w:p>
+      <w:pPr>
+        <w:ind w:firstLine="720"/>
+      </w:pPr>
+      <w:r>
+        <w:t xml:space="preserve">        RAISE_APPLICATION_</w:t>
+      </w:r>
+      <w:proofErr w:type="gramStart"/>
+      <w:r>
+        <w:t>ERROR(</w:t>
+      </w:r>
+      <w:proofErr w:type="gramEnd"/>
+      <w:r>
+        <w:t>-20001, 'A family cannot have more than 2 parents.');</w:t>
+      </w:r>
+    </w:p>
+    <w:p>
+      <w:pPr>
+        <w:ind w:firstLine="720"/>
+      </w:pPr>
+      <w:r>
+        <w:t xml:space="preserve">    END </w:t>
+      </w:r>
+      <w:proofErr w:type="gramStart"/>
+      <w:r>
+        <w:t>IF;</w:t>
+      </w:r>
+      <w:proofErr w:type="gramEnd"/>
+    </w:p>
+    <w:p>
+      <w:pPr>
+        <w:ind w:firstLine="720"/>
+      </w:pPr>
+      <w:proofErr w:type="gramStart"/>
+      <w:r>
+        <w:t>END;</w:t>
+      </w:r>
+      <w:proofErr w:type="gramEnd"/>
+    </w:p>
+    <w:p>
+      <w:pPr>
+        <w:ind w:firstLine="720"/>
+      </w:pPr>
+      <w:r>
+        <w:t>/</w:t>
+      </w:r>
+    </w:p>
+    <w:p>
+      <w:pPr>
+        <w:ind w:firstLine="720"/>
+        <w:rPr>
+          <w:b/>
+          <w:bCs/>
+        </w:rPr>
+      </w:pPr>
+      <w:r>
+        <w:rPr>
+          <w:b/>
+          <w:bCs/>
+        </w:rPr>
+        <w:t>MASINA:</w:t>
+      </w:r>
+    </w:p>
+    <w:p>
+      <w:pPr>
+        <w:ind w:firstLine="720"/>
+      </w:pPr>
+      <w:r>
+        <w:t>CREATE TABLE "MASINA"(</w:t>
+      </w:r>
+    </w:p>
+    <w:p>
+      <w:pPr>
+        <w:ind w:firstLine="720"/>
+      </w:pPr>
+      <w:r>
+        <w:t xml:space="preserve">    "ID_MASINA" </w:t>
+      </w:r>
+      <w:proofErr w:type="gramStart"/>
+      <w:r>
+        <w:t>NUMBER(</w:t>
+      </w:r>
+      <w:proofErr w:type="gramEnd"/>
+      <w:r>
+        <w:t>4),</w:t>
+      </w:r>
+    </w:p>
+    <w:p>
+      <w:pPr>
+        <w:ind w:firstLine="720"/>
+      </w:pPr>
+      <w:r>
+        <w:t xml:space="preserve">    "NR_INMATR" VARCHAR2(20) NOT NULL,</w:t>
+      </w:r>
+    </w:p>
+    <w:p>
+      <w:pPr>
+        <w:ind w:firstLine="720"/>
+      </w:pPr>
+      <w:r>
+        <w:t xml:space="preserve">    "MODEL" VARCHAR2(70),</w:t>
+      </w:r>
+    </w:p>
+    <w:p>
+      <w:pPr>
+        <w:ind w:firstLine="720"/>
+      </w:pPr>
+      <w:r>
+        <w:t xml:space="preserve">    "AN_FABR" </w:t>
+      </w:r>
+      <w:proofErr w:type="gramStart"/>
+      <w:r>
+        <w:t>NUMBER(</w:t>
+      </w:r>
+      <w:proofErr w:type="gramEnd"/>
+      <w:r>
+        <w:t>4),</w:t>
+      </w:r>
+    </w:p>
+    <w:p>
+      <w:pPr>
+        <w:ind w:firstLine="720"/>
+      </w:pPr>
+      <w:r>
+        <w:t xml:space="preserve">    PRIMARY KEY("ID_MASINA") USING INDEX ENABLE</w:t>
+      </w:r>
+    </w:p>
+    <w:p>
+      <w:pPr>
+        <w:ind w:firstLine="720"/>
+      </w:pPr>
+      <w:r>
+        <w:t>);</w:t>
+      </w:r>
+    </w:p>
+    <w:p/>
+    <w:p>
+      <w:pPr>
+        <w:ind w:firstLine="720"/>
+      </w:pPr>
+      <w:r>
+        <w:t>ALTER TABLE MASINA</w:t>
+      </w:r>
+    </w:p>
+    <w:p>
+      <w:pPr>
+        <w:ind w:firstLine="720"/>
+      </w:pPr>
+      <w:r>
+        <w:t xml:space="preserve">ADD CONSTRAINT </w:t>
+      </w:r>
+      <w:proofErr w:type="spellStart"/>
+      <w:r>
+        <w:t>chk_an_fabr_range</w:t>
+      </w:r>
+      <w:proofErr w:type="spellEnd"/>
+    </w:p>
+    <w:p>
+      <w:pPr>
+        <w:ind w:firstLine="720"/>
+      </w:pPr>
+      <w:r>
+        <w:t>CHECK (AN_FABR BETWEEN 1885 AND 2024</w:t>
+      </w:r>
+      <w:proofErr w:type="gramStart"/>
+      <w:r>
+        <w:t>);</w:t>
+      </w:r>
+      <w:proofErr w:type="gramEnd"/>
+    </w:p>
+    <w:p>
+      <w:pPr>
+        <w:ind w:firstLine="720"/>
+      </w:pPr>
+    </w:p>
+    <w:p>
+      <w:pPr>
+        <w:ind w:firstLine="720"/>
+        <w:rPr>
+          <w:b/>
+          <w:bCs/>
+        </w:rPr>
+      </w:pPr>
+      <w:r>
+        <w:rPr>
+          <w:b/>
+          <w:bCs/>
+        </w:rPr>
+        <w:t>DESTINATIE:</w:t>
+      </w:r>
+    </w:p>
+    <w:p>
+      <w:pPr>
+        <w:ind w:firstLine="720"/>
+      </w:pPr>
+      <w:r>
+        <w:t>CREATE TABLE "DESTINATIE"(</w:t>
+      </w:r>
+    </w:p>
+    <w:p>
+      <w:pPr>
+        <w:ind w:firstLine="720"/>
+      </w:pPr>
+      <w:r>
+        <w:t xml:space="preserve">    "ID_DEST" </w:t>
+      </w:r>
+      <w:proofErr w:type="gramStart"/>
+      <w:r>
+        <w:t>NUMBER(</w:t>
+      </w:r>
+      <w:proofErr w:type="gramEnd"/>
+      <w:r>
+        <w:t>4),</w:t>
+      </w:r>
+    </w:p>
+    <w:p>
+      <w:pPr>
+        <w:ind w:firstLine="720"/>
+      </w:pPr>
+      <w:r>
+        <w:t xml:space="preserve">    "LOCATIE" VARCHAR2(70),</w:t>
+      </w:r>
+    </w:p>
+    <w:p>
+      <w:pPr>
+        <w:ind w:firstLine="720"/>
+      </w:pPr>
+      <w:r>
+        <w:t xml:space="preserve">    PRIMARY KEY ("ID_DEST") USING INDEX ENABLE</w:t>
+      </w:r>
+    </w:p>
+    <w:p>
+      <w:pPr>
+        <w:ind w:firstLine="720"/>
+      </w:pPr>
+      <w:r>
+        <w:t>);</w:t>
+      </w:r>
+    </w:p>
+    <w:p>
+      <w:pPr>
+        <w:ind w:firstLine="720"/>
+      </w:pPr>
+    </w:p>
+    <w:p>
+      <w:pPr>
+        <w:ind w:firstLine="720"/>
+        <w:rPr>
+          <w:b/>
+          <w:bCs/>
+        </w:rPr>
+      </w:pPr>
+      <w:r>
+        <w:rPr>
+          <w:b/>
+          <w:bCs/>
+        </w:rPr>
+        <w:t>DETALII_DESTINATIE:</w:t>
+      </w:r>
+    </w:p>
+    <w:p>
+      <w:pPr>
+        <w:ind w:firstLine="720"/>
+      </w:pPr>
+      <w:r>
+        <w:t>CREATE TABLE "DETALII_DESTINATIE"(</w:t>
+      </w:r>
+    </w:p>
+    <w:p>
+      <w:pPr>
+        <w:ind w:firstLine="720"/>
+      </w:pPr>
+      <w:r>
+        <w:t xml:space="preserve">    "ID_DET_DEST" </w:t>
+      </w:r>
+      <w:proofErr w:type="gramStart"/>
+      <w:r>
+        <w:t>NUMBER(</w:t>
+      </w:r>
+      <w:proofErr w:type="gramEnd"/>
+      <w:r>
+        <w:t>4),</w:t>
+      </w:r>
+    </w:p>
+    <w:p>
+      <w:pPr>
+        <w:ind w:firstLine="720"/>
+      </w:pPr>
+      <w:r>
+        <w:t xml:space="preserve">    "TIP" VARCHAR2(30),</w:t>
+      </w:r>
+    </w:p>
+    <w:p>
+      <w:pPr>
+        <w:ind w:firstLine="720"/>
+      </w:pPr>
+      <w:r>
+        <w:t xml:space="preserve">    "ID_DEST" </w:t>
+      </w:r>
+      <w:proofErr w:type="gramStart"/>
+      <w:r>
+        <w:t>NUMBER(</w:t>
+      </w:r>
+      <w:proofErr w:type="gramEnd"/>
+      <w:r>
+        <w:t>4),</w:t>
+      </w:r>
+    </w:p>
+    <w:p>
+      <w:pPr>
+        <w:ind w:firstLine="720"/>
+      </w:pPr>
+      <w:r>
+        <w:t xml:space="preserve">    PRIMARY KEY ("ID_DET_DEST") USING INDEX ENABLE</w:t>
+      </w:r>
+    </w:p>
+    <w:p>
+      <w:pPr>
+        <w:ind w:firstLine="720"/>
+      </w:pPr>
+      <w:r>
+        <w:t>);</w:t>
+      </w:r>
+    </w:p>
+    <w:p>
+      <w:pPr>
+        <w:ind w:firstLine="720"/>
+      </w:pPr>
+    </w:p>
+    <w:p>
+      <w:pPr>
+        <w:ind w:firstLine="720"/>
+      </w:pPr>
+      <w:r>
+        <w:t>Constraint ID_DEST foreign key:</w:t>
+      </w:r>
+    </w:p>
+    <w:p>
+      <w:pPr>
+        <w:ind w:firstLine="720"/>
+      </w:pPr>
+      <w:r>
+        <w:t>ALTER TABLE "DETALII_DESTINATIE" ADD CONSTRAINT "IDDEST_CON" FOREIGN KEY ("ID_DEST")</w:t>
+      </w:r>
+    </w:p>
+    <w:p>
+      <w:pPr>
+        <w:ind w:firstLine="720"/>
+      </w:pPr>
+      <w:r>
+        <w:tab/>
+        <w:t xml:space="preserve">  REFERENCES "DESTINATIE" ("ID_DEST") ON DELETE CASCADE </w:t>
+      </w:r>
+      <w:proofErr w:type="gramStart"/>
+      <w:r>
+        <w:t>ENABLE;</w:t>
+      </w:r>
+      <w:proofErr w:type="gramEnd"/>
+    </w:p>
+    <w:p>
+      <w:pPr>
+        <w:ind w:firstLine="720"/>
+      </w:pPr>
+    </w:p>
+    <w:p>
+      <w:pPr>
+        <w:ind w:firstLine="720"/>
+        <w:rPr>
+          <w:b/>
+          <w:bCs/>
+        </w:rPr>
+      </w:pPr>
+      <w:r>
+        <w:rPr>
+          <w:b/>
+          <w:bCs/>
+        </w:rPr>
+        <w:t>FAMILIE_DESTINATIE</w:t>
+      </w:r>
+    </w:p>
+    <w:p>
+      <w:pPr>
+        <w:ind w:firstLine="720"/>
+      </w:pPr>
+      <w:r>
+        <w:t>CREATE TABLE "FAMILIE_DESTINATIE"(</w:t>
+      </w:r>
+    </w:p>
+    <w:p>
+      <w:pPr>
+        <w:ind w:firstLine="720"/>
+      </w:pPr>
+      <w:r>
+        <w:t xml:space="preserve">    "ID_FAM" </w:t>
+      </w:r>
+      <w:proofErr w:type="gramStart"/>
+      <w:r>
+        <w:t>NUMBER(</w:t>
+      </w:r>
+      <w:proofErr w:type="gramEnd"/>
+      <w:r>
+        <w:t>4),</w:t>
+      </w:r>
+    </w:p>
+    <w:p>
+      <w:pPr>
+        <w:ind w:firstLine="720"/>
+      </w:pPr>
+      <w:r>
+        <w:t xml:space="preserve">    "ID_DEST" </w:t>
+      </w:r>
+      <w:proofErr w:type="gramStart"/>
+      <w:r>
+        <w:t>NUMBER(</w:t>
+      </w:r>
+      <w:proofErr w:type="gramEnd"/>
+      <w:r>
+        <w:t>4)</w:t>
+      </w:r>
+    </w:p>
+    <w:p>
+      <w:pPr>
+        <w:ind w:firstLine="720"/>
+      </w:pPr>
+      <w:r>
+        <w:t>);</w:t>
+      </w:r>
+    </w:p>
+    <w:p>
+      <w:pPr>
+        <w:ind w:firstLine="720"/>
+      </w:pPr>
+    </w:p>
+    <w:p>
+      <w:pPr>
+        <w:ind w:firstLine="720"/>
+      </w:pPr>
+      <w:r>
+        <w:lastRenderedPageBreak/>
+        <w:t>Constraint ID_FAM foreign key:</w:t>
+      </w:r>
+    </w:p>
+    <w:p>
+      <w:pPr>
+        <w:ind w:firstLine="720"/>
+      </w:pPr>
+      <w:r>
+        <w:t>ALTER TABLE "FAMILIE_DESTINATIE" ADD CONSTRAINT "IDFAM_CON_FAMILIE_DESTINATIE" FOREIGN KEY ("ID_FAM")</w:t>
+      </w:r>
+    </w:p>
+    <w:p>
+      <w:pPr>
+        <w:ind w:firstLine="720"/>
+      </w:pPr>
+      <w:r>
+        <w:tab/>
+        <w:t xml:space="preserve">  REFERENCES "FAMILIE" ("ID_FAM") ON DELETE CASCADE </w:t>
+      </w:r>
+      <w:proofErr w:type="gramStart"/>
+      <w:r>
+        <w:t>ENABLE;</w:t>
+      </w:r>
+      <w:proofErr w:type="gramEnd"/>
+    </w:p>
+    <w:p/>
+    <w:p>
+      <w:pPr>
+        <w:ind w:firstLine="720"/>
+      </w:pPr>
+      <w:r>
+        <w:t>Constraint ID_DEST foreign key:</w:t>
+      </w:r>
+    </w:p>
+    <w:p>
+      <w:pPr>
+        <w:ind w:firstLine="720"/>
+      </w:pPr>
+      <w:r>
+        <w:t>ALTER TABLE "FAMILIE_DESTINATIE" ADD CONSTRAINT "IDDEST_CON_FAMILIE_DESTINATIE" FOREIGN KEY ("ID_DEST")</w:t>
+      </w:r>
+    </w:p>
+    <w:p>
+      <w:pPr>
+        <w:ind w:firstLine="720"/>
+      </w:pPr>
+      <w:r>
+        <w:tab/>
+        <w:t xml:space="preserve">  REFERENCES "DESTINATIE" ("ID_DEST") ON DELETE CASCADE </w:t>
+      </w:r>
+      <w:proofErr w:type="gramStart"/>
+      <w:r>
+        <w:t>ENABLE;</w:t>
+      </w:r>
+      <w:proofErr w:type="gramEnd"/>
+    </w:p>
+    <w:p>
+      <w:pPr>
+        <w:ind w:firstLine="720"/>
+      </w:pPr>
+    </w:p>
+    <w:p>
+      <w:pPr>
+        <w:ind w:firstLine="720"/>
+        <w:rPr>
+          <w:b/>
+          <w:bCs/>
+        </w:rPr>
+      </w:pPr>
+      <w:r>
+        <w:rPr>
+          <w:b/>
+          <w:bCs/>
+        </w:rPr>
+        <w:t>GRUP_DESTINATIE:</w:t>
+      </w:r>
+    </w:p>
+    <w:p>
+      <w:pPr>
+        <w:ind w:firstLine="720"/>
+      </w:pPr>
+    </w:p>
+    <w:p>
+      <w:pPr>
+        <w:ind w:firstLine="720"/>
+      </w:pPr>
+      <w:r>
+        <w:t>CREATE TABLE "GRUP_DESTINATIE"(</w:t>
+      </w:r>
+    </w:p>
+    <w:p>
+      <w:pPr>
+        <w:ind w:firstLine="720"/>
+      </w:pPr>
+      <w:r>
+        <w:t xml:space="preserve">    "ID_GRUP" </w:t>
+      </w:r>
+      <w:proofErr w:type="gramStart"/>
+      <w:r>
+        <w:t>NUMBER(</w:t>
+      </w:r>
+      <w:proofErr w:type="gramEnd"/>
+      <w:r>
+        <w:t>4),</w:t>
+      </w:r>
+    </w:p>
+    <w:p>
+      <w:pPr>
+        <w:ind w:firstLine="720"/>
+      </w:pPr>
+      <w:r>
+        <w:t xml:space="preserve">    "ID_DEST" </w:t>
+      </w:r>
+      <w:proofErr w:type="gramStart"/>
+      <w:r>
+        <w:t>NUMBER(</w:t>
+      </w:r>
+      <w:proofErr w:type="gramEnd"/>
+      <w:r>
+        <w:t>4)</w:t>
+      </w:r>
+    </w:p>
+    <w:p>
+      <w:pPr>
+        <w:ind w:firstLine="720"/>
+      </w:pPr>
+      <w:r>
+        <w:t>);</w:t>
+      </w:r>
+    </w:p>
+    <w:p>
+      <w:pPr>
+        <w:ind w:firstLine="720"/>
+      </w:pPr>
+    </w:p>
+    <w:p>
+      <w:pPr>
+        <w:ind w:firstLine="720"/>
+      </w:pPr>
+      <w:r>
+        <w:t>Constraint ID_GRUP foreign key:</w:t>
+      </w:r>
+    </w:p>
+    <w:p>
+      <w:pPr>
+        <w:ind w:firstLine="720"/>
+      </w:pPr>
+      <w:r>
+        <w:t>ALTER TABLE "GRUP_DESTINATIE" ADD CONSTRAINT "IDGRUP_CON_GRUP_DESTINATIE" FOREIGN KEY ("ID_GRUP")</w:t>
+      </w:r>
+    </w:p>
+    <w:p>
+      <w:pPr>
+        <w:ind w:firstLine="720"/>
+      </w:pPr>
+      <w:r>
+        <w:tab/>
+        <w:t xml:space="preserve">  REFERENCES "GRUP" ("ID_GRUP") ON DELETE CASCADE </w:t>
+      </w:r>
+      <w:proofErr w:type="gramStart"/>
+      <w:r>
+        <w:t>ENABLE;</w:t>
+      </w:r>
+      <w:proofErr w:type="gramEnd"/>
+    </w:p>
+    <w:p>
+      <w:pPr>
+        <w:ind w:firstLine="720"/>
+      </w:pPr>
+    </w:p>
+    <w:p>
+      <w:pPr>
+        <w:ind w:firstLine="720"/>
+      </w:pPr>
+      <w:r>
+        <w:t>Constraint ID_DEST foreign key:</w:t>
+      </w:r>
+    </w:p>
+    <w:p>
+      <w:pPr>
+        <w:ind w:firstLine="720"/>
+      </w:pPr>
+      <w:r>
+        <w:t>ALTER TABLE "GRUP_DESTINATIE" ADD CONSTRAINT "IDDEST_CON_GRUP_DESTINATIE" FOREIGN KEY ("ID_DEST")</w:t>
+      </w:r>
+    </w:p>
+    <w:p>
+      <w:pPr>
+        <w:ind w:firstLine="720"/>
+      </w:pPr>
+      <w:r>
+        <w:tab/>
+        <w:t xml:space="preserve">  REFERENCES "DESTINATIE" ("ID_DEST") ON DELETE </w:t>
+      </w:r>
+      <w:proofErr w:type="spellStart"/>
+      <w:r>
+        <w:t>CdASCADE</w:t>
+      </w:r>
+      <w:proofErr w:type="spellEnd"/>
+      <w:r>
+        <w:t xml:space="preserve"> </w:t>
+      </w:r>
+      <w:proofErr w:type="gramStart"/>
+      <w:r>
+        <w:t>ENABLE;</w:t>
+      </w:r>
+      <w:proofErr w:type="gramEnd"/>
+    </w:p>
+    <w:p>
+      <w:pPr>
+        <w:ind w:firstLine="720"/>
+        <w:rPr>
+          <w:lang w:val="ro-RO"/>
+        </w:rPr>
+      </w:pPr>
+    </w:p>
+    <w:p>
+      <w:pPr>
+        <w:ind w:firstLine="720"/>
+        <w:rPr>
+          <w:b/>
+          <w:bCs/>
+          <w:lang w:val="ro-RO"/>
+        </w:rPr>
+      </w:pPr>
+      <w:r>
+        <w:rPr>
+          <w:b/>
+          <w:bCs/>
+          <w:lang w:val="ro-RO"/>
+        </w:rPr>
+        <w:t>INDIVID_DESTINATIE:</w:t>
+      </w:r>
+    </w:p>
+    <w:p>
+      <w:pPr>
+        <w:ind w:firstLine="720"/>
+        <w:rPr>
+          <w:b/>
+          <w:bCs/>
+          <w:lang w:val="ro-RO"/>
+        </w:rPr>
+      </w:pPr>
+    </w:p>
+    <w:p>
+      <w:pPr>
+        <w:ind w:firstLine="720"/>
+        <w:rPr>
+          <w:lang w:val="ro-RO"/>
+        </w:rPr>
+      </w:pPr>
+      <w:r>
+        <w:rPr>
+          <w:lang w:val="ro-RO"/>
+        </w:rPr>
+        <w:t>CREATE TABLE "INDIVID_DESTINATIE"(</w:t>
+      </w:r>
+    </w:p>
+    <w:p>
+      <w:pPr>
+        <w:ind w:firstLine="720"/>
+        <w:rPr>
+          <w:lang w:val="ro-RO"/>
+        </w:rPr>
+      </w:pPr>
+      <w:r>
+        <w:rPr>
+          <w:lang w:val="ro-RO"/>
+        </w:rPr>
+        <w:t xml:space="preserve">    "CNP" CHAR(50),</w:t>
+      </w:r>
+    </w:p>
+    <w:p>
+      <w:pPr>
+        <w:ind w:firstLine="720"/>
+        <w:rPr>
+          <w:lang w:val="ro-RO"/>
+        </w:rPr>
+      </w:pPr>
+      <w:r>
+        <w:rPr>
+          <w:lang w:val="ro-RO"/>
+        </w:rPr>
+        <w:t xml:space="preserve">    "ID_DEST" NUMBER(4)</w:t>
+      </w:r>
+    </w:p>
+    <w:p>
+      <w:pPr>
+        <w:ind w:firstLine="720"/>
+        <w:rPr>
+          <w:lang w:val="ro-RO"/>
+        </w:rPr>
+      </w:pPr>
+      <w:r>
+        <w:rPr>
+          <w:lang w:val="ro-RO"/>
+        </w:rPr>
+        <w:t>);</w:t>
+      </w:r>
+    </w:p>
+    <w:p>
+      <w:pPr>
+        <w:ind w:firstLine="720"/>
+        <w:rPr>
+          <w:lang w:val="ro-RO"/>
+        </w:rPr>
+      </w:pPr>
+    </w:p>
+    <w:p>
+      <w:pPr>
+        <w:ind w:firstLine="720"/>
+        <w:rPr>
+          <w:lang w:val="ro-RO"/>
+        </w:rPr>
+      </w:pPr>
+      <w:proofErr w:type="spellStart"/>
+      <w:r>
+        <w:rPr>
+          <w:lang w:val="ro-RO"/>
+        </w:rPr>
+        <w:t>Constraint</w:t>
+      </w:r>
+      <w:proofErr w:type="spellEnd"/>
+      <w:r>
+        <w:rPr>
+          <w:lang w:val="ro-RO"/>
+        </w:rPr>
+        <w:t xml:space="preserve"> CNP </w:t>
+      </w:r>
+      <w:proofErr w:type="spellStart"/>
+      <w:r>
+        <w:rPr>
+          <w:lang w:val="ro-RO"/>
+        </w:rPr>
+        <w:t>foreign</w:t>
+      </w:r>
+      <w:proofErr w:type="spellEnd"/>
+      <w:r>
+        <w:rPr>
+          <w:lang w:val="ro-RO"/>
+        </w:rPr>
+        <w:t xml:space="preserve"> </w:t>
+      </w:r>
+      <w:proofErr w:type="spellStart"/>
+      <w:r>
+        <w:rPr>
+          <w:lang w:val="ro-RO"/>
+        </w:rPr>
+        <w:t>key</w:t>
+      </w:r>
+      <w:proofErr w:type="spellEnd"/>
+      <w:r>
+        <w:rPr>
+          <w:lang w:val="ro-RO"/>
+        </w:rPr>
+        <w:t>:</w:t>
+      </w:r>
+    </w:p>
+    <w:p>
+      <w:pPr>
+        <w:ind w:firstLine="720"/>
+        <w:rPr>
+          <w:lang w:val="ro-RO"/>
+        </w:rPr>
+      </w:pPr>
+      <w:r>
+        <w:rPr>
+          <w:lang w:val="ro-RO"/>
+        </w:rPr>
+        <w:t>ALTER TABLE "INDIVID_DESTINATIE" ADD CONSTRAINT "CNP_CON_INDIVID_DESTINATIE" FOREIGN KEY ("CNP")</w:t>
+      </w:r>
+    </w:p>
+    <w:p>
+      <w:pPr>
+        <w:ind w:firstLine="720"/>
+        <w:rPr>
+          <w:lang w:val="ro-RO"/>
+        </w:rPr>
+      </w:pPr>
+      <w:r>
+        <w:rPr>
+          <w:lang w:val="ro-RO"/>
+        </w:rPr>
+        <w:tab/>
+        <w:t xml:space="preserve">  REFERENCES "INDIVID" ("CNP") ON DELETE CASCADE ENABLE;</w:t>
+      </w:r>
+    </w:p>
+    <w:p>
+      <w:pPr>
+        <w:ind w:firstLine="720"/>
+        <w:rPr>
+          <w:lang w:val="ro-RO"/>
+        </w:rPr>
+      </w:pPr>
+    </w:p>
+    <w:p>
+      <w:pPr>
+        <w:ind w:firstLine="720"/>
+        <w:rPr>
+          <w:lang w:val="ro-RO"/>
+        </w:rPr>
+      </w:pPr>
+      <w:proofErr w:type="spellStart"/>
+      <w:r>
+        <w:rPr>
+          <w:lang w:val="ro-RO"/>
+        </w:rPr>
+        <w:t>Constraint</w:t>
+      </w:r>
+      <w:proofErr w:type="spellEnd"/>
+      <w:r>
+        <w:rPr>
+          <w:lang w:val="ro-RO"/>
+        </w:rPr>
+        <w:t xml:space="preserve"> ID_DEST </w:t>
+      </w:r>
+      <w:proofErr w:type="spellStart"/>
+      <w:r>
+        <w:rPr>
+          <w:lang w:val="ro-RO"/>
+        </w:rPr>
+        <w:t>foreign</w:t>
+      </w:r>
+      <w:proofErr w:type="spellEnd"/>
+      <w:r>
+        <w:rPr>
+          <w:lang w:val="ro-RO"/>
+        </w:rPr>
+        <w:t xml:space="preserve"> </w:t>
+      </w:r>
+      <w:proofErr w:type="spellStart"/>
+      <w:r>
+        <w:rPr>
+          <w:lang w:val="ro-RO"/>
+        </w:rPr>
+        <w:t>key</w:t>
+      </w:r>
+      <w:proofErr w:type="spellEnd"/>
+      <w:r>
+        <w:rPr>
+          <w:lang w:val="ro-RO"/>
+        </w:rPr>
+        <w:t>:</w:t>
+      </w:r>
+    </w:p>
+    <w:p>
+      <w:pPr>
+        <w:ind w:firstLine="720"/>
+        <w:rPr>
+          <w:lang w:val="ro-RO"/>
+        </w:rPr>
+      </w:pPr>
+      <w:r>
+        <w:rPr>
+          <w:lang w:val="ro-RO"/>
+        </w:rPr>
+        <w:t>ALTER TABLE "INDIVID_DESTINATIE" ADD CONSTRAINT "IDDEST_CON_INDIVID_DESTINATIE" FOREIGN KEY ("ID_DEST")</w:t>
+      </w:r>
+    </w:p>
+    <w:p>
+      <w:pPr>
+        <w:ind w:firstLine="720"/>
+        <w:rPr>
+          <w:lang w:val="ro-RO"/>
+        </w:rPr>
+      </w:pPr>
+      <w:r>
+        <w:rPr>
+          <w:lang w:val="ro-RO"/>
+        </w:rPr>
+        <w:tab/>
+        <w:t xml:space="preserve">  REFERENCES "DESTINATIE" ("ID_DEST") ON DELETE CASCADE ENABLE;</w:t>
+      </w:r>
+    </w:p>
+    <w:p>
+      <w:pPr>
+        <w:ind w:firstLine="720"/>
+        <w:rPr>
+          <w:lang w:val="ro-RO"/>
+        </w:rPr>
+      </w:pPr>
+    </w:p>
+    <w:p>
+      <w:pPr>
+        <w:ind w:firstLine="720"/>
+        <w:rPr>
+          <w:b/>
+          <w:bCs/>
+          <w:lang w:val="ro-RO"/>
+        </w:rPr>
+      </w:pPr>
+      <w:r>
+        <w:rPr>
+          <w:b/>
+          <w:bCs/>
+          <w:lang w:val="ro-RO"/>
+        </w:rPr>
+        <w:t>OFICIALITATE_DESTINATIE:</w:t>
+      </w:r>
+    </w:p>
+    <w:p>
+      <w:pPr>
+        <w:ind w:firstLine="720"/>
+        <w:rPr>
+          <w:b/>
+          <w:bCs/>
+          <w:lang w:val="ro-RO"/>
+        </w:rPr>
+      </w:pPr>
+    </w:p>
+    <w:p>
+      <w:pPr>
+        <w:ind w:firstLine="720"/>
+        <w:rPr>
+          <w:lang w:val="ro-RO"/>
+        </w:rPr>
+      </w:pPr>
+      <w:r>
+        <w:rPr>
+          <w:lang w:val="ro-RO"/>
+        </w:rPr>
+        <w:t>CREATE TABLE "OFICIALITATE_DESTINATIE"(</w:t>
+      </w:r>
+    </w:p>
+    <w:p>
+      <w:pPr>
+        <w:ind w:firstLine="720"/>
+        <w:rPr>
+          <w:lang w:val="ro-RO"/>
+        </w:rPr>
+      </w:pPr>
+      <w:r>
+        <w:rPr>
+          <w:lang w:val="ro-RO"/>
+        </w:rPr>
+        <w:t xml:space="preserve">    "NUME" VARCHAR2(50),</w:t>
+      </w:r>
+    </w:p>
+    <w:p>
+      <w:pPr>
+        <w:ind w:firstLine="720"/>
+        <w:rPr>
+          <w:lang w:val="ro-RO"/>
+        </w:rPr>
+      </w:pPr>
+      <w:r>
+        <w:rPr>
+          <w:lang w:val="ro-RO"/>
+        </w:rPr>
+        <w:t xml:space="preserve">    "ID_DEST" NUMBER(4)</w:t>
+      </w:r>
+    </w:p>
+    <w:p>
+      <w:pPr>
+        <w:ind w:firstLine="720"/>
+        <w:rPr>
+          <w:lang w:val="ro-RO"/>
+        </w:rPr>
+      </w:pPr>
+      <w:r>
+        <w:rPr>
+          <w:lang w:val="ro-RO"/>
+        </w:rPr>
+        <w:t>);</w:t>
+      </w:r>
+    </w:p>
+    <w:p>
+      <w:pPr>
+        <w:ind w:firstLine="720"/>
+        <w:rPr>
+          <w:lang w:val="ro-RO"/>
+        </w:rPr>
+      </w:pPr>
+    </w:p>
+    <w:p>
+      <w:pPr>
+        <w:ind w:firstLine="720"/>
+        <w:rPr>
+          <w:lang w:val="ro-RO"/>
+        </w:rPr>
+      </w:pPr>
+      <w:r>
+        <w:rPr>
+          <w:lang w:val="ro-RO"/>
+        </w:rPr>
+        <w:t>ALTER TABLE "OFICIALITATE_DESTINATIE"</w:t>
+      </w:r>
+    </w:p>
+    <w:p>
+      <w:pPr>
+        <w:ind w:firstLine="720"/>
+        <w:rPr>
+          <w:lang w:val="ro-RO"/>
+        </w:rPr>
+      </w:pPr>
+      <w:r>
+        <w:rPr>
+          <w:lang w:val="ro-RO"/>
+        </w:rPr>
+        <w:t>MODIFY "NUME" VARCHAR2(50) NOT NULL;</w:t>
+      </w:r>
+    </w:p>
+    <w:p>
+      <w:pPr>
+        <w:ind w:firstLine="720"/>
+        <w:rPr>
+          <w:lang w:val="ro-RO"/>
+        </w:rPr>
+      </w:pPr>
+    </w:p>
+    <w:p>
+      <w:pPr>
+        <w:ind w:firstLine="720"/>
+        <w:rPr>
+          <w:lang w:val="ro-RO"/>
+        </w:rPr>
+      </w:pPr>
+      <w:proofErr w:type="spellStart"/>
+      <w:r>
+        <w:rPr>
+          <w:lang w:val="ro-RO"/>
+        </w:rPr>
+        <w:t>Constraint</w:t>
+      </w:r>
+      <w:proofErr w:type="spellEnd"/>
+      <w:r>
+        <w:rPr>
+          <w:lang w:val="ro-RO"/>
+        </w:rPr>
+        <w:t xml:space="preserve"> NUME </w:t>
+      </w:r>
+      <w:proofErr w:type="spellStart"/>
+      <w:r>
+        <w:rPr>
+          <w:lang w:val="ro-RO"/>
+        </w:rPr>
+        <w:t>foreign</w:t>
+      </w:r>
+      <w:proofErr w:type="spellEnd"/>
+      <w:r>
+        <w:rPr>
+          <w:lang w:val="ro-RO"/>
+        </w:rPr>
+        <w:t xml:space="preserve"> </w:t>
+      </w:r>
+      <w:proofErr w:type="spellStart"/>
+      <w:r>
+        <w:rPr>
+          <w:lang w:val="ro-RO"/>
+        </w:rPr>
+        <w:t>key</w:t>
+      </w:r>
+      <w:proofErr w:type="spellEnd"/>
+      <w:r>
+        <w:rPr>
+          <w:lang w:val="ro-RO"/>
+        </w:rPr>
+        <w:t>:</w:t>
+      </w:r>
+    </w:p>
+    <w:p>
+      <w:pPr>
+        <w:ind w:firstLine="720"/>
+        <w:rPr>
+          <w:lang w:val="ro-RO"/>
+        </w:rPr>
+      </w:pPr>
+      <w:r>
+        <w:rPr>
+          <w:lang w:val="ro-RO"/>
+        </w:rPr>
+        <w:lastRenderedPageBreak/>
+        <w:t>ALTER TABLE "OFICIALITATE_DESTINATIE" ADD CONSTRAINT "NUME_CON_OFICIALITATE_DESTINATIE" FOREIGN KEY ("NUME")</w:t>
+      </w:r>
+    </w:p>
+    <w:p>
+      <w:pPr>
+        <w:ind w:firstLine="720"/>
+        <w:rPr>
+          <w:lang w:val="ro-RO"/>
+        </w:rPr>
+      </w:pPr>
+      <w:r>
+        <w:rPr>
+          <w:lang w:val="ro-RO"/>
+        </w:rPr>
+        <w:tab/>
+        <w:t xml:space="preserve">  REFERENCES "OFICIALITATE" ("NUME") ON DELETE CASCADE ENABLE;</w:t>
+      </w:r>
+    </w:p>
+    <w:p>
+      <w:pPr>
+        <w:ind w:firstLine="720"/>
+        <w:rPr>
+          <w:lang w:val="ro-RO"/>
+        </w:rPr>
+      </w:pPr>
+    </w:p>
+    <w:p>
+      <w:pPr>
+        <w:ind w:firstLine="720"/>
+        <w:rPr>
+          <w:lang w:val="ro-RO"/>
+        </w:rPr>
+      </w:pPr>
+      <w:proofErr w:type="spellStart"/>
+      <w:r>
+        <w:rPr>
+          <w:lang w:val="ro-RO"/>
+        </w:rPr>
+        <w:t>Constraint</w:t>
+      </w:r>
+      <w:proofErr w:type="spellEnd"/>
+      <w:r>
+        <w:rPr>
+          <w:lang w:val="ro-RO"/>
+        </w:rPr>
+        <w:t xml:space="preserve"> ID_DEST </w:t>
+      </w:r>
+      <w:proofErr w:type="spellStart"/>
+      <w:r>
+        <w:rPr>
+          <w:lang w:val="ro-RO"/>
+        </w:rPr>
+        <w:t>foreign</w:t>
+      </w:r>
+      <w:proofErr w:type="spellEnd"/>
+      <w:r>
+        <w:rPr>
+          <w:lang w:val="ro-RO"/>
+        </w:rPr>
+        <w:t xml:space="preserve"> </w:t>
+      </w:r>
+      <w:proofErr w:type="spellStart"/>
+      <w:r>
+        <w:rPr>
+          <w:lang w:val="ro-RO"/>
+        </w:rPr>
+        <w:t>key</w:t>
+      </w:r>
+      <w:proofErr w:type="spellEnd"/>
+      <w:r>
+        <w:rPr>
+          <w:lang w:val="ro-RO"/>
+        </w:rPr>
+        <w:t>:</w:t>
+      </w:r>
+    </w:p>
+    <w:p>
+      <w:pPr>
+        <w:ind w:firstLine="720"/>
+        <w:rPr>
+          <w:lang w:val="ro-RO"/>
+        </w:rPr>
+      </w:pPr>
+      <w:r>
+        <w:rPr>
+          <w:lang w:val="ro-RO"/>
+        </w:rPr>
+        <w:t>ALTER TABLE "OFICIALITATE_DESTINATIE" ADD CONSTRAINT "IDDEST_CON_OFICIALITATE_DESTINATIE" FOREIGN KEY ("ID_DEST")</w:t>
+      </w:r>
+    </w:p>
+    <w:p>
+      <w:pPr>
+        <w:ind w:firstLine="720"/>
+        <w:rPr>
+          <w:lang w:val="ro-RO"/>
+        </w:rPr>
+      </w:pPr>
+      <w:r>
+        <w:rPr>
+          <w:lang w:val="ro-RO"/>
+        </w:rPr>
+        <w:tab/>
+        <w:t xml:space="preserve">  REFERENCES "DESTINATIE" ("ID_DEST") ON DELETE CASCADE ENABLE;</w:t>
+      </w:r>
+    </w:p>
+    <w:p>
+      <w:pPr>
+        <w:ind w:firstLine="720"/>
+        <w:rPr>
+          <w:lang w:val="ro-RO"/>
+        </w:rPr>
+      </w:pPr>
+    </w:p>
+    <w:p>
+      <w:pPr>
+        <w:ind w:firstLine="720"/>
+        <w:rPr>
+          <w:lang w:val="ro-RO"/>
+        </w:rPr>
+      </w:pPr>
+    </w:p>
+    <w:p>
+      <w:pPr>
+        <w:ind w:firstLine="720"/>
+        <w:rPr>
+          <w:lang w:val="ro-RO"/>
+        </w:rPr>
+      </w:pPr>
+      <w:r>
+        <w:rPr>
+          <w:lang w:val="ro-RO"/>
+        </w:rPr>
+        <w:t>Datele din tabel:</w:t>
+      </w:r>
+    </w:p>
+    <w:p>
+      <w:pPr>
+        <w:ind w:firstLine="720"/>
+        <w:rPr>
+          <w:lang w:val="ro-RO"/>
+        </w:rPr>
+      </w:pPr>
+    </w:p>
+    <w:p>
+      <w:pPr>
+        <w:ind w:firstLine="720"/>
+        <w:rPr>
+          <w:lang w:val="en-US"/>
+        </w:rPr>
+      </w:pPr>
+      <w:r>
+        <w:rPr>
+          <w:lang w:val="ro-RO"/>
+        </w:rPr>
+        <w:t>, trebuie ca nr părinților + nr copiilor să fie egal cu nr de membrii</w:t>
+      </w:r>
     </w:p>
     <w:sectPr>
       <w:headerReference w:type="default" r:id="rId11"/>

</xml_diff>